<commit_message>
update fragebogen, move stuff to help
</commit_message>
<xml_diff>
--- a/Fragebogen.docx
+++ b/Fragebogen.docx
@@ -49,6 +49,8 @@
           <w:lang w:val="de-CH"/>
         </w:rPr>
       </w:pPr>
+      <w:bookmarkStart w:id="2" w:name="OLE_LINK1"/>
+      <w:bookmarkStart w:id="3" w:name="OLE_LINK2"/>
       <w:r>
         <w:rPr>
           <w:shd w:val="clear" w:color="auto" w:fill="FFFFFF"/>
@@ -2142,6 +2144,8 @@
         <w:t>.</w:t>
       </w:r>
     </w:p>
+    <w:bookmarkEnd w:id="2"/>
+    <w:bookmarkEnd w:id="3"/>
     <w:p>
       <w:pPr>
         <w:rPr>
@@ -2171,7 +2175,7 @@
           <w:lang w:val="de-CH"/>
         </w:rPr>
       </w:pPr>
-      <w:bookmarkStart w:id="2" w:name="OLE_LINK13"/>
+      <w:bookmarkStart w:id="4" w:name="OLE_LINK13"/>
       <w:bookmarkEnd w:id="0"/>
       <w:bookmarkEnd w:id="1"/>
       <w:r>
@@ -2197,7 +2201,6 @@
         <w:t>mit Lukas Kägi</w:t>
       </w:r>
     </w:p>
-    <w:bookmarkEnd w:id="2"/>
     <w:p>
       <w:pPr>
         <w:pStyle w:val="Heading2"/>
@@ -2206,6 +2209,9 @@
           <w:lang w:val="de-CH"/>
         </w:rPr>
       </w:pPr>
+      <w:bookmarkStart w:id="5" w:name="_Hlk153441794"/>
+      <w:bookmarkStart w:id="6" w:name="OLE_LINK3"/>
+      <w:bookmarkEnd w:id="4"/>
       <w:r>
         <w:rPr>
           <w:shd w:val="clear" w:color="auto" w:fill="FFFFFF"/>
@@ -2324,7 +2330,7 @@
           <w:lang w:val="de-CH"/>
         </w:rPr>
       </w:pPr>
-      <w:bookmarkStart w:id="3" w:name="OLE_LINK16"/>
+      <w:bookmarkStart w:id="7" w:name="OLE_LINK16"/>
       <w:r>
         <w:rPr>
           <w:shd w:val="clear" w:color="auto" w:fill="FFFFFF"/>
@@ -2343,8 +2349,8 @@
           <w:lang w:val="de-DE"/>
         </w:rPr>
       </w:pPr>
-      <w:bookmarkStart w:id="4" w:name="OLE_LINK20"/>
-      <w:bookmarkEnd w:id="3"/>
+      <w:bookmarkStart w:id="8" w:name="OLE_LINK20"/>
+      <w:bookmarkEnd w:id="7"/>
       <w:r>
         <w:rPr>
           <w:rFonts w:ascii="Roboto" w:hAnsi="Roboto"/>
@@ -2375,7 +2381,7 @@
         </w:rPr>
         <w:t xml:space="preserve">anschauen und dann anmelden, </w:t>
       </w:r>
-      <w:bookmarkEnd w:id="4"/>
+      <w:bookmarkEnd w:id="8"/>
       <w:r>
         <w:rPr>
           <w:rFonts w:ascii="Roboto" w:hAnsi="Roboto"/>
@@ -2405,14 +2411,808 @@
           <w:lang w:val="de-CH"/>
         </w:rPr>
       </w:pPr>
-      <w:bookmarkStart w:id="5" w:name="OLE_LINK17"/>
-      <w:bookmarkStart w:id="6" w:name="OLE_LINK18"/>
+      <w:bookmarkStart w:id="9" w:name="OLE_LINK17"/>
+      <w:bookmarkStart w:id="10" w:name="OLE_LINK18"/>
       <w:r>
         <w:rPr>
           <w:shd w:val="clear" w:color="auto" w:fill="FFFFFF"/>
           <w:lang w:val="de-CH"/>
         </w:rPr>
         <w:t>Nehmen wir an, du willst dich nun für dieses Angebot anmelden, wie gehst du vor?</w:t>
+      </w:r>
+    </w:p>
+    <w:bookmarkEnd w:id="9"/>
+    <w:bookmarkEnd w:id="10"/>
+    <w:p>
+      <w:pPr>
+        <w:rPr>
+          <w:rFonts w:ascii="Roboto" w:hAnsi="Roboto"/>
+          <w:color w:val="202124"/>
+          <w:spacing w:val="3"/>
+          <w:shd w:val="clear" w:color="auto" w:fill="FFFFFF"/>
+          <w:lang w:val="de-DE"/>
+        </w:rPr>
+      </w:pPr>
+      <w:r>
+        <w:rPr>
+          <w:rFonts w:ascii="Roboto" w:hAnsi="Roboto"/>
+          <w:color w:val="202124"/>
+          <w:spacing w:val="3"/>
+          <w:shd w:val="clear" w:color="auto" w:fill="FFFFFF"/>
+          <w:lang w:val="de-DE"/>
+        </w:rPr>
+        <w:t xml:space="preserve">Ich suche nach einem Camp. Suche ein </w:t>
+      </w:r>
+      <w:r>
+        <w:rPr>
+          <w:rFonts w:ascii="Roboto" w:hAnsi="Roboto"/>
+          <w:color w:val="202124"/>
+          <w:spacing w:val="3"/>
+          <w:shd w:val="clear" w:color="auto" w:fill="FFFFFF"/>
+          <w:lang w:val="de-DE"/>
+        </w:rPr>
+        <w:t>Surf Camp</w:t>
+      </w:r>
+      <w:r>
+        <w:rPr>
+          <w:rFonts w:ascii="Roboto" w:hAnsi="Roboto"/>
+          <w:color w:val="202124"/>
+          <w:spacing w:val="3"/>
+          <w:shd w:val="clear" w:color="auto" w:fill="FFFFFF"/>
+          <w:lang w:val="de-DE"/>
+        </w:rPr>
+        <w:t xml:space="preserve"> aus. Die für mich relevanten </w:t>
+      </w:r>
+      <w:r>
+        <w:rPr>
+          <w:rFonts w:ascii="Roboto" w:hAnsi="Roboto"/>
+          <w:color w:val="202124"/>
+          <w:spacing w:val="3"/>
+          <w:shd w:val="clear" w:color="auto" w:fill="FFFFFF"/>
+          <w:lang w:val="de-DE"/>
+        </w:rPr>
+        <w:t xml:space="preserve">Infos </w:t>
+      </w:r>
+      <w:r>
+        <w:rPr>
+          <w:rFonts w:ascii="Roboto" w:hAnsi="Roboto"/>
+          <w:color w:val="202124"/>
+          <w:spacing w:val="3"/>
+          <w:shd w:val="clear" w:color="auto" w:fill="FFFFFF"/>
+          <w:lang w:val="de-DE"/>
+        </w:rPr>
+        <w:t>habe ich gefunden, es war aber nicht offensichtlich, dass es ausgebucht ist.</w:t>
+      </w:r>
+    </w:p>
+    <w:p>
+      <w:pPr>
+        <w:rPr>
+          <w:rFonts w:ascii="Roboto" w:hAnsi="Roboto"/>
+          <w:color w:val="202124"/>
+          <w:spacing w:val="3"/>
+          <w:shd w:val="clear" w:color="auto" w:fill="FFFFFF"/>
+        </w:rPr>
+      </w:pPr>
+    </w:p>
+    <w:p>
+      <w:pPr>
+        <w:pStyle w:val="Heading2"/>
+        <w:rPr>
+          <w:shd w:val="clear" w:color="auto" w:fill="FFFFFF"/>
+        </w:rPr>
+      </w:pPr>
+      <w:bookmarkStart w:id="11" w:name="OLE_LINK19"/>
+      <w:r>
+        <w:rPr>
+          <w:shd w:val="clear" w:color="auto" w:fill="FFFFFF"/>
+        </w:rPr>
+        <w:t>Würdest du lieber die gleichen Kurse besuchen oder immer etwas Neues?</w:t>
+      </w:r>
+    </w:p>
+    <w:bookmarkEnd w:id="11"/>
+    <w:p>
+      <w:pPr>
+        <w:rPr>
+          <w:rFonts w:ascii="Roboto" w:hAnsi="Roboto"/>
+          <w:color w:val="202124"/>
+          <w:spacing w:val="3"/>
+          <w:shd w:val="clear" w:color="auto" w:fill="FFFFFF"/>
+          <w:lang w:val="de-DE"/>
+        </w:rPr>
+      </w:pPr>
+      <w:r>
+        <w:rPr>
+          <w:rFonts w:ascii="Roboto" w:hAnsi="Roboto"/>
+          <w:color w:val="202124"/>
+          <w:spacing w:val="3"/>
+          <w:shd w:val="clear" w:color="auto" w:fill="FFFFFF"/>
+          <w:lang w:val="de-DE"/>
+        </w:rPr>
+        <w:t>Wenn</w:t>
+      </w:r>
+      <w:r>
+        <w:rPr>
+          <w:rFonts w:ascii="Roboto" w:hAnsi="Roboto"/>
+          <w:color w:val="202124"/>
+          <w:spacing w:val="3"/>
+          <w:shd w:val="clear" w:color="auto" w:fill="FFFFFF"/>
+          <w:lang w:val="de-DE"/>
+        </w:rPr>
+        <w:t xml:space="preserve"> es mir gefällt und </w:t>
+      </w:r>
+      <w:r>
+        <w:rPr>
+          <w:rFonts w:ascii="Roboto" w:hAnsi="Roboto"/>
+          <w:color w:val="202124"/>
+          <w:spacing w:val="3"/>
+          <w:shd w:val="clear" w:color="auto" w:fill="FFFFFF"/>
+          <w:lang w:val="de-DE"/>
+        </w:rPr>
+        <w:t xml:space="preserve">würde ich </w:t>
+      </w:r>
+      <w:r>
+        <w:rPr>
+          <w:rFonts w:ascii="Roboto" w:hAnsi="Roboto"/>
+          <w:color w:val="202124"/>
+          <w:spacing w:val="3"/>
+          <w:shd w:val="clear" w:color="auto" w:fill="FFFFFF"/>
+          <w:lang w:val="de-DE"/>
+        </w:rPr>
+        <w:t xml:space="preserve">dasselbe </w:t>
+      </w:r>
+      <w:r>
+        <w:rPr>
+          <w:rFonts w:ascii="Roboto" w:hAnsi="Roboto"/>
+          <w:color w:val="202124"/>
+          <w:spacing w:val="3"/>
+          <w:shd w:val="clear" w:color="auto" w:fill="FFFFFF"/>
+          <w:lang w:val="de-DE"/>
+        </w:rPr>
+        <w:t>machen,</w:t>
+      </w:r>
+      <w:r>
+        <w:rPr>
+          <w:rFonts w:ascii="Roboto" w:hAnsi="Roboto"/>
+          <w:color w:val="202124"/>
+          <w:spacing w:val="3"/>
+          <w:shd w:val="clear" w:color="auto" w:fill="FFFFFF"/>
+          <w:lang w:val="de-DE"/>
+        </w:rPr>
+        <w:t xml:space="preserve"> aber wenn </w:t>
+      </w:r>
+      <w:r>
+        <w:rPr>
+          <w:rFonts w:ascii="Roboto" w:hAnsi="Roboto"/>
+          <w:color w:val="202124"/>
+          <w:spacing w:val="3"/>
+          <w:shd w:val="clear" w:color="auto" w:fill="FFFFFF"/>
+          <w:lang w:val="de-DE"/>
+        </w:rPr>
+        <w:t>es</w:t>
+      </w:r>
+      <w:r>
+        <w:rPr>
+          <w:rFonts w:ascii="Roboto" w:hAnsi="Roboto"/>
+          <w:color w:val="202124"/>
+          <w:spacing w:val="3"/>
+          <w:shd w:val="clear" w:color="auto" w:fill="FFFFFF"/>
+          <w:lang w:val="de-DE"/>
+        </w:rPr>
+        <w:t xml:space="preserve"> schon die Möglichkeit </w:t>
+      </w:r>
+      <w:r>
+        <w:rPr>
+          <w:rFonts w:ascii="Roboto" w:hAnsi="Roboto"/>
+          <w:color w:val="202124"/>
+          <w:spacing w:val="3"/>
+          <w:shd w:val="clear" w:color="auto" w:fill="FFFFFF"/>
+          <w:lang w:val="de-DE"/>
+        </w:rPr>
+        <w:t>neues zu machen</w:t>
+      </w:r>
+      <w:r>
+        <w:rPr>
+          <w:rFonts w:ascii="Roboto" w:hAnsi="Roboto"/>
+          <w:color w:val="202124"/>
+          <w:spacing w:val="3"/>
+          <w:shd w:val="clear" w:color="auto" w:fill="FFFFFF"/>
+          <w:lang w:val="de-DE"/>
+        </w:rPr>
+        <w:t xml:space="preserve"> gibt</w:t>
+      </w:r>
+      <w:r>
+        <w:rPr>
+          <w:rFonts w:ascii="Roboto" w:hAnsi="Roboto"/>
+          <w:color w:val="202124"/>
+          <w:spacing w:val="3"/>
+          <w:shd w:val="clear" w:color="auto" w:fill="FFFFFF"/>
+          <w:lang w:val="de-DE"/>
+        </w:rPr>
+        <w:t xml:space="preserve">, </w:t>
+      </w:r>
+      <w:r>
+        <w:rPr>
+          <w:rFonts w:ascii="Roboto" w:hAnsi="Roboto"/>
+          <w:color w:val="202124"/>
+          <w:spacing w:val="3"/>
+          <w:shd w:val="clear" w:color="auto" w:fill="FFFFFF"/>
+          <w:lang w:val="de-DE"/>
+        </w:rPr>
+        <w:t xml:space="preserve">dann </w:t>
+      </w:r>
+      <w:r>
+        <w:rPr>
+          <w:rFonts w:ascii="Roboto" w:hAnsi="Roboto"/>
+          <w:color w:val="202124"/>
+          <w:spacing w:val="3"/>
+          <w:shd w:val="clear" w:color="auto" w:fill="FFFFFF"/>
+          <w:lang w:val="de-DE"/>
+        </w:rPr>
+        <w:t>würde ich das auch tun.</w:t>
+      </w:r>
+    </w:p>
+    <w:p>
+      <w:pPr>
+        <w:rPr>
+          <w:rFonts w:ascii="Roboto" w:hAnsi="Roboto"/>
+          <w:color w:val="202124"/>
+          <w:spacing w:val="3"/>
+          <w:shd w:val="clear" w:color="auto" w:fill="FFFFFF"/>
+        </w:rPr>
+      </w:pPr>
+    </w:p>
+    <w:p>
+      <w:pPr>
+        <w:pStyle w:val="Heading2"/>
+        <w:rPr>
+          <w:shd w:val="clear" w:color="auto" w:fill="FFFFFF"/>
+        </w:rPr>
+      </w:pPr>
+      <w:bookmarkStart w:id="12" w:name="OLE_LINK21"/>
+      <w:r>
+        <w:rPr>
+          <w:shd w:val="clear" w:color="auto" w:fill="FFFFFF"/>
+        </w:rPr>
+        <w:t>Ich finde es wichtig, dass man Feedback zu den sportlichen Aktivitäten geben kann.</w:t>
+      </w:r>
+    </w:p>
+    <w:bookmarkEnd w:id="12"/>
+    <w:p>
+      <w:pPr>
+        <w:rPr>
+          <w:rFonts w:ascii="Roboto" w:hAnsi="Roboto"/>
+          <w:color w:val="202124"/>
+          <w:spacing w:val="3"/>
+          <w:shd w:val="clear" w:color="auto" w:fill="FFFFFF"/>
+          <w:lang w:val="de-DE"/>
+        </w:rPr>
+      </w:pPr>
+      <w:r>
+        <w:rPr>
+          <w:rFonts w:ascii="Roboto" w:hAnsi="Roboto"/>
+          <w:color w:val="202124"/>
+          <w:spacing w:val="3"/>
+          <w:shd w:val="clear" w:color="auto" w:fill="FFFFFF"/>
+          <w:lang w:val="de-DE"/>
+        </w:rPr>
+        <w:t>Wenn</w:t>
+      </w:r>
+      <w:r>
+        <w:rPr>
+          <w:rFonts w:ascii="Roboto" w:hAnsi="Roboto"/>
+          <w:color w:val="202124"/>
+          <w:spacing w:val="3"/>
+          <w:shd w:val="clear" w:color="auto" w:fill="FFFFFF"/>
+          <w:lang w:val="de-DE"/>
+        </w:rPr>
+        <w:t xml:space="preserve"> es </w:t>
+      </w:r>
+      <w:r>
+        <w:rPr>
+          <w:rFonts w:ascii="Roboto" w:hAnsi="Roboto"/>
+          <w:color w:val="202124"/>
+          <w:spacing w:val="3"/>
+          <w:shd w:val="clear" w:color="auto" w:fill="FFFFFF"/>
+          <w:lang w:val="de-DE"/>
+        </w:rPr>
+        <w:t>nicht gut</w:t>
+      </w:r>
+      <w:r>
+        <w:rPr>
+          <w:rFonts w:ascii="Roboto" w:hAnsi="Roboto"/>
+          <w:color w:val="202124"/>
+          <w:spacing w:val="3"/>
+          <w:shd w:val="clear" w:color="auto" w:fill="FFFFFF"/>
+          <w:lang w:val="de-DE"/>
+        </w:rPr>
+        <w:t xml:space="preserve"> war</w:t>
+      </w:r>
+      <w:r>
+        <w:rPr>
+          <w:rFonts w:ascii="Roboto" w:hAnsi="Roboto"/>
+          <w:color w:val="202124"/>
+          <w:spacing w:val="3"/>
+          <w:shd w:val="clear" w:color="auto" w:fill="FFFFFF"/>
+          <w:lang w:val="de-DE"/>
+        </w:rPr>
+        <w:t>,</w:t>
+      </w:r>
+      <w:r>
+        <w:rPr>
+          <w:rFonts w:ascii="Roboto" w:hAnsi="Roboto"/>
+          <w:color w:val="202124"/>
+          <w:spacing w:val="3"/>
+          <w:shd w:val="clear" w:color="auto" w:fill="FFFFFF"/>
+          <w:lang w:val="de-DE"/>
+        </w:rPr>
+        <w:t xml:space="preserve"> </w:t>
+      </w:r>
+      <w:r>
+        <w:rPr>
+          <w:rFonts w:ascii="Roboto" w:hAnsi="Roboto"/>
+          <w:color w:val="202124"/>
+          <w:spacing w:val="3"/>
+          <w:shd w:val="clear" w:color="auto" w:fill="FFFFFF"/>
+          <w:lang w:val="de-DE"/>
+        </w:rPr>
+        <w:t>ja.</w:t>
+      </w:r>
+      <w:r>
+        <w:rPr>
+          <w:rFonts w:ascii="Roboto" w:hAnsi="Roboto"/>
+          <w:color w:val="202124"/>
+          <w:spacing w:val="3"/>
+          <w:shd w:val="clear" w:color="auto" w:fill="FFFFFF"/>
+          <w:lang w:val="de-DE"/>
+        </w:rPr>
+        <w:t xml:space="preserve"> </w:t>
+      </w:r>
+      <w:r>
+        <w:rPr>
+          <w:rFonts w:ascii="Roboto" w:hAnsi="Roboto"/>
+          <w:color w:val="202124"/>
+          <w:spacing w:val="3"/>
+          <w:shd w:val="clear" w:color="auto" w:fill="FFFFFF"/>
+          <w:lang w:val="de-DE"/>
+        </w:rPr>
+        <w:t>W</w:t>
+      </w:r>
+      <w:r>
+        <w:rPr>
+          <w:rFonts w:ascii="Roboto" w:hAnsi="Roboto"/>
+          <w:color w:val="202124"/>
+          <w:spacing w:val="3"/>
+          <w:shd w:val="clear" w:color="auto" w:fill="FFFFFF"/>
+          <w:lang w:val="de-DE"/>
+        </w:rPr>
+        <w:t>enn es gut war</w:t>
+      </w:r>
+      <w:r>
+        <w:rPr>
+          <w:rFonts w:ascii="Roboto" w:hAnsi="Roboto"/>
+          <w:color w:val="202124"/>
+          <w:spacing w:val="3"/>
+          <w:shd w:val="clear" w:color="auto" w:fill="FFFFFF"/>
+          <w:lang w:val="de-DE"/>
+        </w:rPr>
+        <w:t>, dann spielt es für mich keine Rolle.</w:t>
+      </w:r>
+    </w:p>
+    <w:p>
+      <w:pPr>
+        <w:rPr>
+          <w:rFonts w:ascii="Roboto" w:hAnsi="Roboto"/>
+          <w:color w:val="202124"/>
+          <w:spacing w:val="3"/>
+          <w:shd w:val="clear" w:color="auto" w:fill="FFFFFF"/>
+          <w:lang w:val="de-CH"/>
+        </w:rPr>
+      </w:pPr>
+    </w:p>
+    <w:p>
+      <w:pPr>
+        <w:pStyle w:val="Heading2"/>
+        <w:rPr>
+          <w:shd w:val="clear" w:color="auto" w:fill="FFFFFF"/>
+          <w:lang w:val="de-CH"/>
+        </w:rPr>
+      </w:pPr>
+      <w:bookmarkStart w:id="13" w:name="OLE_LINK22"/>
+      <w:r>
+        <w:rPr>
+          <w:shd w:val="clear" w:color="auto" w:fill="FFFFFF"/>
+          <w:lang w:val="de-CH"/>
+        </w:rPr>
+        <w:t>Wie würdest du über Angebote auf einem aktuellen Stand gehalten werden?</w:t>
+      </w:r>
+    </w:p>
+    <w:bookmarkEnd w:id="13"/>
+    <w:p>
+      <w:pPr>
+        <w:rPr>
+          <w:rFonts w:ascii="Roboto" w:hAnsi="Roboto"/>
+          <w:color w:val="202124"/>
+          <w:spacing w:val="3"/>
+          <w:shd w:val="clear" w:color="auto" w:fill="FFFFFF"/>
+          <w:lang w:val="de-DE"/>
+        </w:rPr>
+      </w:pPr>
+      <w:r>
+        <w:rPr>
+          <w:rFonts w:ascii="Roboto" w:hAnsi="Roboto"/>
+          <w:color w:val="202124"/>
+          <w:spacing w:val="3"/>
+          <w:shd w:val="clear" w:color="auto" w:fill="FFFFFF"/>
+          <w:lang w:val="de-CH"/>
+        </w:rPr>
+        <w:t>Ja</w:t>
+      </w:r>
+      <w:r>
+        <w:rPr>
+          <w:rFonts w:ascii="Roboto" w:hAnsi="Roboto"/>
+          <w:color w:val="202124"/>
+          <w:spacing w:val="3"/>
+          <w:shd w:val="clear" w:color="auto" w:fill="FFFFFF"/>
+          <w:lang w:val="de-DE"/>
+        </w:rPr>
+        <w:t xml:space="preserve"> vielleicht </w:t>
+      </w:r>
+      <w:r>
+        <w:rPr>
+          <w:rFonts w:ascii="Roboto" w:hAnsi="Roboto"/>
+          <w:color w:val="202124"/>
+          <w:spacing w:val="3"/>
+          <w:shd w:val="clear" w:color="auto" w:fill="FFFFFF"/>
+          <w:lang w:val="de-DE"/>
+        </w:rPr>
+        <w:t>über eine Website,</w:t>
+      </w:r>
+      <w:r>
+        <w:rPr>
+          <w:rFonts w:ascii="Roboto" w:hAnsi="Roboto"/>
+          <w:color w:val="202124"/>
+          <w:spacing w:val="3"/>
+          <w:shd w:val="clear" w:color="auto" w:fill="FFFFFF"/>
+          <w:lang w:val="de-DE"/>
+        </w:rPr>
+        <w:t xml:space="preserve"> </w:t>
+      </w:r>
+      <w:r>
+        <w:rPr>
+          <w:rFonts w:ascii="Roboto" w:hAnsi="Roboto"/>
+          <w:color w:val="202124"/>
+          <w:spacing w:val="3"/>
+          <w:shd w:val="clear" w:color="auto" w:fill="FFFFFF"/>
+          <w:lang w:val="de-DE"/>
+        </w:rPr>
+        <w:t>wo ich</w:t>
+      </w:r>
+      <w:r>
+        <w:rPr>
+          <w:rFonts w:ascii="Roboto" w:hAnsi="Roboto"/>
+          <w:color w:val="202124"/>
+          <w:spacing w:val="3"/>
+          <w:shd w:val="clear" w:color="auto" w:fill="FFFFFF"/>
+          <w:lang w:val="de-DE"/>
+        </w:rPr>
+        <w:t xml:space="preserve"> selbständig gucken kan</w:t>
+      </w:r>
+      <w:r>
+        <w:rPr>
+          <w:rFonts w:ascii="Roboto" w:hAnsi="Roboto"/>
+          <w:color w:val="202124"/>
+          <w:spacing w:val="3"/>
+          <w:shd w:val="clear" w:color="auto" w:fill="FFFFFF"/>
+          <w:lang w:val="de-DE"/>
+        </w:rPr>
+        <w:t>n. A</w:t>
+      </w:r>
+      <w:r>
+        <w:rPr>
+          <w:rFonts w:ascii="Roboto" w:hAnsi="Roboto"/>
+          <w:color w:val="202124"/>
+          <w:spacing w:val="3"/>
+          <w:shd w:val="clear" w:color="auto" w:fill="FFFFFF"/>
+          <w:lang w:val="de-DE"/>
+        </w:rPr>
+        <w:t xml:space="preserve">ber nicht das ich jeden Tag eine </w:t>
+      </w:r>
+      <w:r>
+        <w:rPr>
+          <w:rFonts w:ascii="Roboto" w:hAnsi="Roboto"/>
+          <w:color w:val="202124"/>
+          <w:spacing w:val="3"/>
+          <w:shd w:val="clear" w:color="auto" w:fill="FFFFFF"/>
+          <w:lang w:val="de-DE"/>
+        </w:rPr>
+        <w:t>Spam-Mail</w:t>
+      </w:r>
+      <w:r>
+        <w:rPr>
+          <w:rFonts w:ascii="Roboto" w:hAnsi="Roboto"/>
+          <w:color w:val="202124"/>
+          <w:spacing w:val="3"/>
+          <w:shd w:val="clear" w:color="auto" w:fill="FFFFFF"/>
+          <w:lang w:val="de-DE"/>
+        </w:rPr>
+        <w:t xml:space="preserve"> bekomme</w:t>
+      </w:r>
+      <w:r>
+        <w:rPr>
+          <w:rFonts w:ascii="Roboto" w:hAnsi="Roboto"/>
+          <w:color w:val="202124"/>
+          <w:spacing w:val="3"/>
+          <w:shd w:val="clear" w:color="auto" w:fill="FFFFFF"/>
+          <w:lang w:val="de-DE"/>
+        </w:rPr>
+        <w:t xml:space="preserve">. Per </w:t>
+      </w:r>
+      <w:r>
+        <w:rPr>
+          <w:rFonts w:ascii="Roboto" w:hAnsi="Roboto"/>
+          <w:color w:val="202124"/>
+          <w:spacing w:val="3"/>
+          <w:shd w:val="clear" w:color="auto" w:fill="FFFFFF"/>
+          <w:lang w:val="de-DE"/>
+        </w:rPr>
+        <w:t xml:space="preserve">App </w:t>
+      </w:r>
+      <w:r>
+        <w:rPr>
+          <w:rFonts w:ascii="Roboto" w:hAnsi="Roboto"/>
+          <w:color w:val="202124"/>
+          <w:spacing w:val="3"/>
+          <w:shd w:val="clear" w:color="auto" w:fill="FFFFFF"/>
+          <w:lang w:val="de-DE"/>
+        </w:rPr>
+        <w:t xml:space="preserve">geht </w:t>
+      </w:r>
+      <w:r>
+        <w:rPr>
+          <w:rFonts w:ascii="Roboto" w:hAnsi="Roboto"/>
+          <w:color w:val="202124"/>
+          <w:spacing w:val="3"/>
+          <w:shd w:val="clear" w:color="auto" w:fill="FFFFFF"/>
+          <w:lang w:val="de-DE"/>
+        </w:rPr>
+        <w:t>auch</w:t>
+      </w:r>
+      <w:r>
+        <w:rPr>
+          <w:rFonts w:ascii="Roboto" w:hAnsi="Roboto"/>
+          <w:color w:val="202124"/>
+          <w:spacing w:val="3"/>
+          <w:shd w:val="clear" w:color="auto" w:fill="FFFFFF"/>
+          <w:lang w:val="de-DE"/>
+        </w:rPr>
+        <w:t>.</w:t>
+      </w:r>
+    </w:p>
+    <w:p>
+      <w:pPr>
+        <w:rPr>
+          <w:rFonts w:ascii="Roboto" w:hAnsi="Roboto"/>
+          <w:color w:val="202124"/>
+          <w:spacing w:val="3"/>
+          <w:shd w:val="clear" w:color="auto" w:fill="FFFFFF"/>
+          <w:lang w:val="de-CH"/>
+        </w:rPr>
+      </w:pPr>
+    </w:p>
+    <w:p>
+      <w:pPr>
+        <w:pStyle w:val="Heading2"/>
+        <w:rPr>
+          <w:shd w:val="clear" w:color="auto" w:fill="FFFFFF"/>
+          <w:lang w:val="de-CH"/>
+        </w:rPr>
+      </w:pPr>
+      <w:bookmarkStart w:id="14" w:name="OLE_LINK34"/>
+      <w:r>
+        <w:rPr>
+          <w:shd w:val="clear" w:color="auto" w:fill="FFFFFF"/>
+          <w:lang w:val="de-CH"/>
+        </w:rPr>
+        <w:t>Nimmst du</w:t>
+      </w:r>
+      <w:r>
+        <w:rPr>
+          <w:shd w:val="clear" w:color="auto" w:fill="FFFFFF"/>
+        </w:rPr>
+        <w:t xml:space="preserve"> eher eine längere Anreise in Kauf, um </w:t>
+      </w:r>
+      <w:r>
+        <w:rPr>
+          <w:shd w:val="clear" w:color="auto" w:fill="FFFFFF"/>
+          <w:lang w:val="de-CH"/>
+        </w:rPr>
+        <w:t>deine</w:t>
+      </w:r>
+      <w:r>
+        <w:rPr>
+          <w:shd w:val="clear" w:color="auto" w:fill="FFFFFF"/>
+        </w:rPr>
+        <w:t xml:space="preserve"> Lieblingssportart auszuüben oder </w:t>
+      </w:r>
+      <w:r>
+        <w:rPr>
+          <w:shd w:val="clear" w:color="auto" w:fill="FFFFFF"/>
+          <w:lang w:val="de-CH"/>
+        </w:rPr>
+        <w:t xml:space="preserve">soll es </w:t>
+      </w:r>
+      <w:r>
+        <w:rPr>
+          <w:shd w:val="clear" w:color="auto" w:fill="FFFFFF"/>
+        </w:rPr>
+        <w:t>so nah wie möglich sein</w:t>
+      </w:r>
+      <w:r>
+        <w:rPr>
+          <w:shd w:val="clear" w:color="auto" w:fill="FFFFFF"/>
+          <w:lang w:val="de-CH"/>
+        </w:rPr>
+        <w:t>?</w:t>
+      </w:r>
+    </w:p>
+    <w:bookmarkEnd w:id="14"/>
+    <w:p>
+      <w:pPr>
+        <w:rPr>
+          <w:rFonts w:ascii="Roboto" w:hAnsi="Roboto"/>
+          <w:color w:val="202124"/>
+          <w:spacing w:val="3"/>
+          <w:shd w:val="clear" w:color="auto" w:fill="FFFFFF"/>
+          <w:lang w:val="de-CH"/>
+        </w:rPr>
+      </w:pPr>
+      <w:r>
+        <w:rPr>
+          <w:rFonts w:ascii="Roboto" w:hAnsi="Roboto"/>
+          <w:color w:val="202124"/>
+          <w:spacing w:val="3"/>
+          <w:shd w:val="clear" w:color="auto" w:fill="FFFFFF"/>
+          <w:lang w:val="de-CH"/>
+        </w:rPr>
+        <w:t>Lieber so nah wie möglich.</w:t>
+      </w:r>
+    </w:p>
+    <w:p>
+      <w:pPr>
+        <w:rPr>
+          <w:rFonts w:ascii="Roboto" w:hAnsi="Roboto"/>
+          <w:color w:val="202124"/>
+          <w:spacing w:val="3"/>
+          <w:shd w:val="clear" w:color="auto" w:fill="FFFFFF"/>
+          <w:lang w:val="de-CH"/>
+        </w:rPr>
+      </w:pPr>
+    </w:p>
+    <w:p>
+      <w:pPr>
+        <w:pStyle w:val="Heading2"/>
+        <w:rPr>
+          <w:shd w:val="clear" w:color="auto" w:fill="FFFFFF"/>
+        </w:rPr>
+      </w:pPr>
+      <w:bookmarkStart w:id="15" w:name="_Hlk153391991"/>
+      <w:bookmarkStart w:id="16" w:name="OLE_LINK33"/>
+      <w:r>
+        <w:rPr>
+          <w:shd w:val="clear" w:color="auto" w:fill="FFFFFF"/>
+        </w:rPr>
+        <w:t xml:space="preserve">Mit welchem Gerät </w:t>
+      </w:r>
+      <w:r>
+        <w:rPr>
+          <w:shd w:val="clear" w:color="auto" w:fill="FFFFFF"/>
+          <w:lang w:val="de-CH"/>
+        </w:rPr>
+        <w:t>würdest du die</w:t>
+      </w:r>
+      <w:r>
+        <w:rPr>
+          <w:shd w:val="clear" w:color="auto" w:fill="FFFFFF"/>
+        </w:rPr>
+        <w:t xml:space="preserve"> Seite </w:t>
+      </w:r>
+      <w:r>
+        <w:rPr>
+          <w:shd w:val="clear" w:color="auto" w:fill="FFFFFF"/>
+          <w:lang w:val="de-CH"/>
+        </w:rPr>
+        <w:t>nutzen</w:t>
+      </w:r>
+      <w:r>
+        <w:rPr>
+          <w:shd w:val="clear" w:color="auto" w:fill="FFFFFF"/>
+        </w:rPr>
+        <w:t>?</w:t>
+      </w:r>
+    </w:p>
+    <w:bookmarkEnd w:id="15"/>
+    <w:bookmarkEnd w:id="16"/>
+    <w:p>
+      <w:pPr>
+        <w:rPr>
+          <w:rFonts w:ascii="Roboto" w:hAnsi="Roboto"/>
+          <w:color w:val="202124"/>
+          <w:spacing w:val="3"/>
+          <w:shd w:val="clear" w:color="auto" w:fill="FFFFFF"/>
+          <w:lang w:val="de-DE"/>
+        </w:rPr>
+      </w:pPr>
+      <w:r>
+        <w:rPr>
+          <w:rFonts w:ascii="Roboto" w:hAnsi="Roboto"/>
+          <w:color w:val="202124"/>
+          <w:spacing w:val="3"/>
+          <w:shd w:val="clear" w:color="auto" w:fill="FFFFFF"/>
+          <w:lang w:val="de-DE"/>
+        </w:rPr>
+        <w:t>Smartphone</w:t>
+      </w:r>
+    </w:p>
+    <w:p>
+      <w:pPr>
+        <w:rPr>
+          <w:rFonts w:ascii="Roboto" w:hAnsi="Roboto"/>
+          <w:color w:val="202124"/>
+          <w:spacing w:val="3"/>
+          <w:shd w:val="clear" w:color="auto" w:fill="FFFFFF"/>
+        </w:rPr>
+      </w:pPr>
+    </w:p>
+    <w:p>
+      <w:pPr>
+        <w:pStyle w:val="Heading2"/>
+        <w:rPr>
+          <w:shd w:val="clear" w:color="auto" w:fill="FFFFFF"/>
+        </w:rPr>
+      </w:pPr>
+      <w:bookmarkStart w:id="17" w:name="OLE_LINK29"/>
+      <w:bookmarkStart w:id="18" w:name="OLE_LINK32"/>
+      <w:r>
+        <w:rPr>
+          <w:shd w:val="clear" w:color="auto" w:fill="FFFFFF"/>
+        </w:rPr>
+        <w:t xml:space="preserve">Was ist dir bei </w:t>
+      </w:r>
+      <w:r>
+        <w:rPr>
+          <w:shd w:val="clear" w:color="auto" w:fill="FFFFFF"/>
+          <w:lang w:val="de-CH"/>
+        </w:rPr>
+        <w:t>solchen und vergleichbaren Webseiten wichtig</w:t>
+      </w:r>
+      <w:r>
+        <w:rPr>
+          <w:shd w:val="clear" w:color="auto" w:fill="FFFFFF"/>
+        </w:rPr>
+        <w:t>?</w:t>
+      </w:r>
+    </w:p>
+    <w:bookmarkEnd w:id="17"/>
+    <w:bookmarkEnd w:id="18"/>
+    <w:p>
+      <w:pPr>
+        <w:rPr>
+          <w:rFonts w:ascii="Roboto" w:hAnsi="Roboto"/>
+          <w:color w:val="202124"/>
+          <w:spacing w:val="3"/>
+          <w:shd w:val="clear" w:color="auto" w:fill="FFFFFF"/>
+          <w:lang w:val="de-CH"/>
+        </w:rPr>
+      </w:pPr>
+      <w:r>
+        <w:rPr>
+          <w:rFonts w:ascii="Roboto" w:hAnsi="Roboto"/>
+          <w:color w:val="202124"/>
+          <w:spacing w:val="3"/>
+          <w:shd w:val="clear" w:color="auto" w:fill="FFFFFF"/>
+          <w:lang w:val="de-CH"/>
+        </w:rPr>
+        <w:t>Suchen mit gutem Suchsystem, Tabelle an Infos</w:t>
       </w:r>
     </w:p>
     <w:bookmarkEnd w:id="5"/>
@@ -2424,78 +3224,383 @@
           <w:color w:val="202124"/>
           <w:spacing w:val="3"/>
           <w:shd w:val="clear" w:color="auto" w:fill="FFFFFF"/>
-          <w:lang w:val="de-DE"/>
-        </w:rPr>
-      </w:pPr>
-      <w:r>
-        <w:rPr>
-          <w:rFonts w:ascii="Roboto" w:hAnsi="Roboto"/>
-          <w:color w:val="202124"/>
-          <w:spacing w:val="3"/>
-          <w:shd w:val="clear" w:color="auto" w:fill="FFFFFF"/>
-          <w:lang w:val="de-DE"/>
-        </w:rPr>
-        <w:t xml:space="preserve">Ich suche nach einem Camp. Suche ein </w:t>
-      </w:r>
-      <w:r>
-        <w:rPr>
-          <w:rFonts w:ascii="Roboto" w:hAnsi="Roboto"/>
-          <w:color w:val="202124"/>
-          <w:spacing w:val="3"/>
-          <w:shd w:val="clear" w:color="auto" w:fill="FFFFFF"/>
-          <w:lang w:val="de-DE"/>
-        </w:rPr>
-        <w:t>Surf Camp</w:t>
-      </w:r>
-      <w:r>
-        <w:rPr>
-          <w:rFonts w:ascii="Roboto" w:hAnsi="Roboto"/>
-          <w:color w:val="202124"/>
-          <w:spacing w:val="3"/>
-          <w:shd w:val="clear" w:color="auto" w:fill="FFFFFF"/>
-          <w:lang w:val="de-DE"/>
-        </w:rPr>
-        <w:t xml:space="preserve"> aus. Die für mich relevanten </w:t>
-      </w:r>
-      <w:r>
-        <w:rPr>
-          <w:rFonts w:ascii="Roboto" w:hAnsi="Roboto"/>
-          <w:color w:val="202124"/>
-          <w:spacing w:val="3"/>
-          <w:shd w:val="clear" w:color="auto" w:fill="FFFFFF"/>
-          <w:lang w:val="de-DE"/>
-        </w:rPr>
-        <w:t xml:space="preserve">Infos </w:t>
-      </w:r>
-      <w:r>
-        <w:rPr>
-          <w:rFonts w:ascii="Roboto" w:hAnsi="Roboto"/>
-          <w:color w:val="202124"/>
-          <w:spacing w:val="3"/>
-          <w:shd w:val="clear" w:color="auto" w:fill="FFFFFF"/>
-          <w:lang w:val="de-DE"/>
-        </w:rPr>
-        <w:t>habe ich gefunden, es war aber nicht offensichtlich, dass es ausgebucht ist.</w:t>
-      </w:r>
-    </w:p>
-    <w:p>
-      <w:pPr>
-        <w:rPr>
-          <w:rFonts w:ascii="Roboto" w:hAnsi="Roboto"/>
-          <w:color w:val="202124"/>
-          <w:spacing w:val="3"/>
-          <w:shd w:val="clear" w:color="auto" w:fill="FFFFFF"/>
-        </w:rPr>
-      </w:pPr>
+          <w:lang w:val="de-CH"/>
+        </w:rPr>
+      </w:pPr>
+      <w:r>
+        <w:rPr>
+          <w:rFonts w:ascii="Roboto" w:hAnsi="Roboto"/>
+          <w:color w:val="202124"/>
+          <w:spacing w:val="3"/>
+          <w:shd w:val="clear" w:color="auto" w:fill="FFFFFF"/>
+          <w:lang w:val="de-CH"/>
+        </w:rPr>
+        <w:br w:type="page"/>
+      </w:r>
+    </w:p>
+    <w:p>
+      <w:pPr>
+        <w:pStyle w:val="Heading1"/>
+        <w:rPr>
+          <w:shd w:val="clear" w:color="auto" w:fill="FFFFFF"/>
+          <w:lang w:val="de-CH"/>
+        </w:rPr>
+      </w:pPr>
+      <w:r>
+        <w:rPr>
+          <w:shd w:val="clear" w:color="auto" w:fill="FFFFFF"/>
+          <w:lang w:val="de-CH"/>
+        </w:rPr>
+        <w:lastRenderedPageBreak/>
+        <w:t xml:space="preserve">13.12.2023 20:15 Interview mit </w:t>
+      </w:r>
+      <w:r>
+        <w:rPr>
+          <w:shd w:val="clear" w:color="auto" w:fill="FFFFFF"/>
+          <w:lang w:val="de-CH"/>
+        </w:rPr>
+        <w:t>Sina</w:t>
+      </w:r>
+      <w:r>
+        <w:rPr>
+          <w:shd w:val="clear" w:color="auto" w:fill="FFFFFF"/>
+          <w:lang w:val="de-CH"/>
+        </w:rPr>
+        <w:t xml:space="preserve"> </w:t>
+      </w:r>
+      <w:r>
+        <w:rPr>
+          <w:shd w:val="clear" w:color="auto" w:fill="FFFFFF"/>
+          <w:lang w:val="de-CH"/>
+        </w:rPr>
+        <w:t>Knobel</w:t>
+      </w:r>
     </w:p>
     <w:p>
       <w:pPr>
         <w:pStyle w:val="Heading2"/>
         <w:rPr>
           <w:shd w:val="clear" w:color="auto" w:fill="FFFFFF"/>
-        </w:rPr>
-      </w:pPr>
-      <w:bookmarkStart w:id="7" w:name="OLE_LINK19"/>
+          <w:lang w:val="de-DE"/>
+        </w:rPr>
+      </w:pPr>
+      <w:bookmarkStart w:id="19" w:name="_Hlk153441885"/>
+      <w:bookmarkStart w:id="20" w:name="OLE_LINK4"/>
+      <w:r>
+        <w:rPr>
+          <w:shd w:val="clear" w:color="auto" w:fill="FFFFFF"/>
+          <w:lang w:val="de-DE"/>
+        </w:rPr>
+        <w:t>Welche Angebote würden dich interessieren?</w:t>
+      </w:r>
+    </w:p>
+    <w:p>
+      <w:pPr>
+        <w:rPr>
+          <w:rFonts w:ascii="Roboto" w:hAnsi="Roboto"/>
+          <w:color w:val="202124"/>
+          <w:spacing w:val="3"/>
+          <w:shd w:val="clear" w:color="auto" w:fill="FFFFFF"/>
+          <w:lang w:val="de-DE"/>
+        </w:rPr>
+      </w:pPr>
+      <w:r>
+        <w:rPr>
+          <w:rFonts w:ascii="Roboto" w:hAnsi="Roboto"/>
+          <w:color w:val="202124"/>
+          <w:spacing w:val="3"/>
+          <w:shd w:val="clear" w:color="auto" w:fill="FFFFFF"/>
+          <w:lang w:val="de-DE"/>
+        </w:rPr>
+        <w:t>Mich</w:t>
+      </w:r>
+      <w:r>
+        <w:rPr>
+          <w:rFonts w:ascii="Roboto" w:hAnsi="Roboto"/>
+          <w:color w:val="202124"/>
+          <w:spacing w:val="3"/>
+          <w:shd w:val="clear" w:color="auto" w:fill="FFFFFF"/>
+          <w:lang w:val="de-DE"/>
+        </w:rPr>
+        <w:t xml:space="preserve"> würde interessieren </w:t>
+      </w:r>
+      <w:r>
+        <w:rPr>
+          <w:rFonts w:ascii="Roboto" w:hAnsi="Roboto"/>
+          <w:color w:val="202124"/>
+          <w:spacing w:val="3"/>
+          <w:shd w:val="clear" w:color="auto" w:fill="FFFFFF"/>
+          <w:lang w:val="de-DE"/>
+        </w:rPr>
+        <w:t xml:space="preserve">zum </w:t>
+      </w:r>
+      <w:r>
+        <w:rPr>
+          <w:rFonts w:ascii="Roboto" w:hAnsi="Roboto"/>
+          <w:color w:val="202124"/>
+          <w:spacing w:val="3"/>
+          <w:shd w:val="clear" w:color="auto" w:fill="FFFFFF"/>
+          <w:lang w:val="de-DE"/>
+        </w:rPr>
+        <w:t xml:space="preserve">Beispiel Volleyball oder Ballsportarten und </w:t>
+      </w:r>
+      <w:r>
+        <w:rPr>
+          <w:rFonts w:ascii="Roboto" w:hAnsi="Roboto"/>
+          <w:color w:val="202124"/>
+          <w:spacing w:val="3"/>
+          <w:shd w:val="clear" w:color="auto" w:fill="FFFFFF"/>
+          <w:lang w:val="de-DE"/>
+        </w:rPr>
+        <w:t xml:space="preserve">bei Lagern wäre </w:t>
+      </w:r>
+      <w:r>
+        <w:rPr>
+          <w:rFonts w:ascii="Roboto" w:hAnsi="Roboto"/>
+          <w:color w:val="202124"/>
+          <w:spacing w:val="3"/>
+          <w:shd w:val="clear" w:color="auto" w:fill="FFFFFF"/>
+          <w:lang w:val="de-DE"/>
+        </w:rPr>
+        <w:t xml:space="preserve">ich </w:t>
+      </w:r>
+      <w:r>
+        <w:rPr>
+          <w:rFonts w:ascii="Roboto" w:hAnsi="Roboto"/>
+          <w:color w:val="202124"/>
+          <w:spacing w:val="3"/>
+          <w:shd w:val="clear" w:color="auto" w:fill="FFFFFF"/>
+          <w:lang w:val="de-DE"/>
+        </w:rPr>
+        <w:t>bei</w:t>
+      </w:r>
+      <w:r>
+        <w:rPr>
+          <w:rFonts w:ascii="Roboto" w:hAnsi="Roboto"/>
+          <w:color w:val="202124"/>
+          <w:spacing w:val="3"/>
+          <w:shd w:val="clear" w:color="auto" w:fill="FFFFFF"/>
+          <w:lang w:val="de-DE"/>
+        </w:rPr>
+        <w:t xml:space="preserve"> allem </w:t>
+      </w:r>
+      <w:r>
+        <w:rPr>
+          <w:rFonts w:ascii="Roboto" w:hAnsi="Roboto"/>
+          <w:color w:val="202124"/>
+          <w:spacing w:val="3"/>
+          <w:shd w:val="clear" w:color="auto" w:fill="FFFFFF"/>
+          <w:lang w:val="de-DE"/>
+        </w:rPr>
+        <w:t>dabei</w:t>
+      </w:r>
+      <w:r>
+        <w:rPr>
+          <w:rFonts w:ascii="Roboto" w:hAnsi="Roboto"/>
+          <w:color w:val="202124"/>
+          <w:spacing w:val="3"/>
+          <w:shd w:val="clear" w:color="auto" w:fill="FFFFFF"/>
+          <w:lang w:val="de-DE"/>
+        </w:rPr>
+        <w:t>.</w:t>
+      </w:r>
+    </w:p>
+    <w:p>
+      <w:pPr>
+        <w:rPr>
+          <w:rFonts w:ascii="Roboto" w:hAnsi="Roboto"/>
+          <w:color w:val="202124"/>
+          <w:spacing w:val="3"/>
+          <w:shd w:val="clear" w:color="auto" w:fill="FFFFFF"/>
+          <w:lang w:val="de-DE"/>
+        </w:rPr>
+      </w:pPr>
+    </w:p>
+    <w:p>
+      <w:pPr>
+        <w:pStyle w:val="Heading2"/>
+        <w:rPr>
+          <w:shd w:val="clear" w:color="auto" w:fill="FFFFFF"/>
+          <w:lang w:val="de-CH"/>
+        </w:rPr>
+      </w:pPr>
+      <w:r>
+        <w:rPr>
+          <w:shd w:val="clear" w:color="auto" w:fill="FFFFFF"/>
+          <w:lang w:val="de-CH"/>
+        </w:rPr>
+        <w:t>Wie würdest du dich für ein Training anmelden wollen? Wie sollte das für dich aussehen?</w:t>
+      </w:r>
+    </w:p>
+    <w:p>
+      <w:pPr>
+        <w:rPr>
+          <w:rFonts w:ascii="Roboto" w:hAnsi="Roboto"/>
+          <w:color w:val="202124"/>
+          <w:spacing w:val="3"/>
+          <w:shd w:val="clear" w:color="auto" w:fill="FFFFFF"/>
+          <w:lang w:val="de-DE"/>
+        </w:rPr>
+      </w:pPr>
+      <w:r>
+        <w:rPr>
+          <w:rFonts w:ascii="Roboto" w:hAnsi="Roboto"/>
+          <w:color w:val="202124"/>
+          <w:spacing w:val="3"/>
+          <w:shd w:val="clear" w:color="auto" w:fill="FFFFFF"/>
+          <w:lang w:val="de-DE"/>
+        </w:rPr>
+        <w:t>Zuerst</w:t>
+      </w:r>
+      <w:r>
+        <w:rPr>
+          <w:rFonts w:ascii="Roboto" w:hAnsi="Roboto"/>
+          <w:color w:val="202124"/>
+          <w:spacing w:val="3"/>
+          <w:shd w:val="clear" w:color="auto" w:fill="FFFFFF"/>
+          <w:lang w:val="de-DE"/>
+        </w:rPr>
+        <w:t xml:space="preserve"> das Angebot </w:t>
+      </w:r>
+      <w:r>
+        <w:rPr>
+          <w:rFonts w:ascii="Roboto" w:hAnsi="Roboto"/>
+          <w:color w:val="202124"/>
+          <w:spacing w:val="3"/>
+          <w:shd w:val="clear" w:color="auto" w:fill="FFFFFF"/>
+          <w:lang w:val="de-DE"/>
+        </w:rPr>
+        <w:t xml:space="preserve">anschauen und dann anmelden, </w:t>
+      </w:r>
+      <w:r>
+        <w:rPr>
+          <w:rFonts w:ascii="Roboto" w:hAnsi="Roboto"/>
+          <w:color w:val="202124"/>
+          <w:spacing w:val="3"/>
+          <w:shd w:val="clear" w:color="auto" w:fill="FFFFFF"/>
+          <w:lang w:val="de-DE"/>
+        </w:rPr>
+        <w:t>am besten noch mit ein paar Fotos oder einem Jahresprogramm</w:t>
+      </w:r>
+      <w:r>
+        <w:rPr>
+          <w:rFonts w:ascii="Roboto" w:hAnsi="Roboto"/>
+          <w:color w:val="202124"/>
+          <w:spacing w:val="3"/>
+          <w:shd w:val="clear" w:color="auto" w:fill="FFFFFF"/>
+          <w:lang w:val="de-DE"/>
+        </w:rPr>
+        <w:t>.</w:t>
+      </w:r>
+    </w:p>
+    <w:p>
+      <w:pPr>
+        <w:rPr>
+          <w:rFonts w:ascii="Roboto" w:hAnsi="Roboto"/>
+          <w:color w:val="202124"/>
+          <w:spacing w:val="3"/>
+          <w:shd w:val="clear" w:color="auto" w:fill="FFFFFF"/>
+          <w:lang w:val="de-DE"/>
+        </w:rPr>
+      </w:pPr>
+    </w:p>
+    <w:p>
+      <w:pPr>
+        <w:pStyle w:val="Heading2"/>
+        <w:rPr>
+          <w:shd w:val="clear" w:color="auto" w:fill="FFFFFF"/>
+          <w:lang w:val="de-CH"/>
+        </w:rPr>
+      </w:pPr>
+      <w:r>
+        <w:rPr>
+          <w:shd w:val="clear" w:color="auto" w:fill="FFFFFF"/>
+          <w:lang w:val="de-CH"/>
+        </w:rPr>
+        <w:t>Nehmen wir an, du willst dich nun für dieses Angebot anmelden, wie gehst du vor?</w:t>
+      </w:r>
+    </w:p>
+    <w:p>
+      <w:pPr>
+        <w:rPr>
+          <w:rFonts w:ascii="Roboto" w:hAnsi="Roboto"/>
+          <w:color w:val="202124"/>
+          <w:spacing w:val="3"/>
+          <w:shd w:val="clear" w:color="auto" w:fill="FFFFFF"/>
+          <w:lang w:val="de-DE"/>
+        </w:rPr>
+      </w:pPr>
+      <w:r>
+        <w:rPr>
+          <w:rFonts w:ascii="Roboto" w:hAnsi="Roboto"/>
+          <w:color w:val="202124"/>
+          <w:spacing w:val="3"/>
+          <w:shd w:val="clear" w:color="auto" w:fill="FFFFFF"/>
+          <w:lang w:val="de-DE"/>
+        </w:rPr>
+        <w:t>Ich schaue die Übersicht auf der linken Seite an. Klicke auf Sport und wähle die Sportart, Wochentag und Kategorie Trainings</w:t>
+      </w:r>
+    </w:p>
+    <w:p>
+      <w:pPr>
+        <w:rPr>
+          <w:rFonts w:ascii="Roboto" w:hAnsi="Roboto"/>
+          <w:color w:val="202124"/>
+          <w:spacing w:val="3"/>
+          <w:shd w:val="clear" w:color="auto" w:fill="FFFFFF"/>
+          <w:lang w:val="de-DE"/>
+        </w:rPr>
+      </w:pPr>
+      <w:r>
+        <w:rPr>
+          <w:rFonts w:ascii="Roboto" w:hAnsi="Roboto"/>
+          <w:color w:val="202124"/>
+          <w:spacing w:val="3"/>
+          <w:shd w:val="clear" w:color="auto" w:fill="FFFFFF"/>
+          <w:lang w:val="de-DE"/>
+        </w:rPr>
+        <w:t>Dann finde ich den Suche Button nicht und möchte stattdessen auf den Infomail Knopf drücken</w:t>
+      </w:r>
+    </w:p>
+    <w:p>
+      <w:pPr>
+        <w:rPr>
+          <w:rFonts w:ascii="Roboto" w:hAnsi="Roboto"/>
+          <w:color w:val="202124"/>
+          <w:spacing w:val="3"/>
+          <w:shd w:val="clear" w:color="auto" w:fill="FFFFFF"/>
+          <w:lang w:val="de-DE"/>
+        </w:rPr>
+      </w:pPr>
+      <w:r>
+        <w:rPr>
+          <w:rFonts w:ascii="Roboto" w:hAnsi="Roboto"/>
+          <w:color w:val="202124"/>
+          <w:spacing w:val="3"/>
+          <w:shd w:val="clear" w:color="auto" w:fill="FFFFFF"/>
+          <w:lang w:val="de-DE"/>
+        </w:rPr>
+        <w:t>Dann finde ich ihn endlich, aber ich habe keine Trainings gefunden.</w:t>
+      </w:r>
+    </w:p>
+    <w:p>
+      <w:pPr>
+        <w:rPr>
+          <w:rFonts w:ascii="Roboto" w:hAnsi="Roboto"/>
+          <w:color w:val="202124"/>
+          <w:spacing w:val="3"/>
+          <w:shd w:val="clear" w:color="auto" w:fill="FFFFFF"/>
+          <w:lang w:val="de-DE"/>
+        </w:rPr>
+      </w:pPr>
+    </w:p>
+    <w:p>
+      <w:pPr>
+        <w:pStyle w:val="Heading2"/>
+        <w:rPr>
+          <w:shd w:val="clear" w:color="auto" w:fill="FFFFFF"/>
+        </w:rPr>
+      </w:pPr>
       <w:r>
         <w:rPr>
           <w:shd w:val="clear" w:color="auto" w:fill="FFFFFF"/>
@@ -2503,116 +3608,35 @@
         <w:t>Würdest du lieber die gleichen Kurse besuchen oder immer etwas Neues?</w:t>
       </w:r>
     </w:p>
-    <w:bookmarkEnd w:id="7"/>
-    <w:p>
-      <w:pPr>
-        <w:rPr>
-          <w:rFonts w:ascii="Roboto" w:hAnsi="Roboto"/>
-          <w:color w:val="202124"/>
-          <w:spacing w:val="3"/>
-          <w:shd w:val="clear" w:color="auto" w:fill="FFFFFF"/>
-          <w:lang w:val="de-DE"/>
-        </w:rPr>
-      </w:pPr>
-      <w:r>
-        <w:rPr>
-          <w:rFonts w:ascii="Roboto" w:hAnsi="Roboto"/>
-          <w:color w:val="202124"/>
-          <w:spacing w:val="3"/>
-          <w:shd w:val="clear" w:color="auto" w:fill="FFFFFF"/>
-          <w:lang w:val="de-DE"/>
-        </w:rPr>
-        <w:t>Wenn</w:t>
-      </w:r>
-      <w:r>
-        <w:rPr>
-          <w:rFonts w:ascii="Roboto" w:hAnsi="Roboto"/>
-          <w:color w:val="202124"/>
-          <w:spacing w:val="3"/>
-          <w:shd w:val="clear" w:color="auto" w:fill="FFFFFF"/>
-          <w:lang w:val="de-DE"/>
-        </w:rPr>
-        <w:t xml:space="preserve"> es mir gefällt und </w:t>
-      </w:r>
-      <w:r>
-        <w:rPr>
-          <w:rFonts w:ascii="Roboto" w:hAnsi="Roboto"/>
-          <w:color w:val="202124"/>
-          <w:spacing w:val="3"/>
-          <w:shd w:val="clear" w:color="auto" w:fill="FFFFFF"/>
-          <w:lang w:val="de-DE"/>
-        </w:rPr>
-        <w:t xml:space="preserve">würde ich </w:t>
-      </w:r>
-      <w:r>
-        <w:rPr>
-          <w:rFonts w:ascii="Roboto" w:hAnsi="Roboto"/>
-          <w:color w:val="202124"/>
-          <w:spacing w:val="3"/>
-          <w:shd w:val="clear" w:color="auto" w:fill="FFFFFF"/>
-          <w:lang w:val="de-DE"/>
-        </w:rPr>
-        <w:t xml:space="preserve">dasselbe </w:t>
-      </w:r>
-      <w:r>
-        <w:rPr>
-          <w:rFonts w:ascii="Roboto" w:hAnsi="Roboto"/>
-          <w:color w:val="202124"/>
-          <w:spacing w:val="3"/>
-          <w:shd w:val="clear" w:color="auto" w:fill="FFFFFF"/>
-          <w:lang w:val="de-DE"/>
-        </w:rPr>
-        <w:t>machen,</w:t>
-      </w:r>
-      <w:r>
-        <w:rPr>
-          <w:rFonts w:ascii="Roboto" w:hAnsi="Roboto"/>
-          <w:color w:val="202124"/>
-          <w:spacing w:val="3"/>
-          <w:shd w:val="clear" w:color="auto" w:fill="FFFFFF"/>
-          <w:lang w:val="de-DE"/>
-        </w:rPr>
-        <w:t xml:space="preserve"> aber wenn </w:t>
-      </w:r>
-      <w:r>
-        <w:rPr>
-          <w:rFonts w:ascii="Roboto" w:hAnsi="Roboto"/>
-          <w:color w:val="202124"/>
-          <w:spacing w:val="3"/>
-          <w:shd w:val="clear" w:color="auto" w:fill="FFFFFF"/>
-          <w:lang w:val="de-DE"/>
-        </w:rPr>
-        <w:t>es</w:t>
-      </w:r>
-      <w:r>
-        <w:rPr>
-          <w:rFonts w:ascii="Roboto" w:hAnsi="Roboto"/>
-          <w:color w:val="202124"/>
-          <w:spacing w:val="3"/>
-          <w:shd w:val="clear" w:color="auto" w:fill="FFFFFF"/>
-          <w:lang w:val="de-DE"/>
-        </w:rPr>
-        <w:t xml:space="preserve"> schon die Möglichkeit </w:t>
-      </w:r>
-      <w:r>
-        <w:rPr>
-          <w:rFonts w:ascii="Roboto" w:hAnsi="Roboto"/>
-          <w:color w:val="202124"/>
-          <w:spacing w:val="3"/>
-          <w:shd w:val="clear" w:color="auto" w:fill="FFFFFF"/>
-          <w:lang w:val="de-DE"/>
-        </w:rPr>
-        <w:t>neues zu machen</w:t>
-      </w:r>
-      <w:r>
-        <w:rPr>
-          <w:rFonts w:ascii="Roboto" w:hAnsi="Roboto"/>
-          <w:color w:val="202124"/>
-          <w:spacing w:val="3"/>
-          <w:shd w:val="clear" w:color="auto" w:fill="FFFFFF"/>
-          <w:lang w:val="de-DE"/>
-        </w:rPr>
-        <w:t xml:space="preserve"> gibt</w:t>
+    <w:p>
+      <w:pPr>
+        <w:rPr>
+          <w:rFonts w:ascii="Roboto" w:hAnsi="Roboto"/>
+          <w:color w:val="202124"/>
+          <w:spacing w:val="3"/>
+          <w:shd w:val="clear" w:color="auto" w:fill="FFFFFF"/>
+          <w:lang w:val="de-DE"/>
+        </w:rPr>
+      </w:pPr>
+      <w:r>
+        <w:rPr>
+          <w:rFonts w:ascii="Roboto" w:hAnsi="Roboto"/>
+          <w:color w:val="202124"/>
+          <w:spacing w:val="3"/>
+          <w:shd w:val="clear" w:color="auto" w:fill="FFFFFF"/>
+          <w:lang w:val="de-DE"/>
+        </w:rPr>
+        <w:t>A</w:t>
+      </w:r>
+      <w:r>
+        <w:rPr>
+          <w:rFonts w:ascii="Roboto" w:hAnsi="Roboto"/>
+          <w:color w:val="202124"/>
+          <w:spacing w:val="3"/>
+          <w:shd w:val="clear" w:color="auto" w:fill="FFFFFF"/>
+          <w:lang w:val="de-DE"/>
+        </w:rPr>
+        <w:t>lso ich glaube ich würde mich eher dazu entscheiden</w:t>
       </w:r>
       <w:r>
         <w:rPr>
@@ -2632,26 +3656,87 @@
           <w:shd w:val="clear" w:color="auto" w:fill="FFFFFF"/>
           <w:lang w:val="de-DE"/>
         </w:rPr>
-        <w:t xml:space="preserve">dann </w:t>
-      </w:r>
-      <w:r>
-        <w:rPr>
-          <w:rFonts w:ascii="Roboto" w:hAnsi="Roboto"/>
-          <w:color w:val="202124"/>
-          <w:spacing w:val="3"/>
-          <w:shd w:val="clear" w:color="auto" w:fill="FFFFFF"/>
-          <w:lang w:val="de-DE"/>
-        </w:rPr>
-        <w:t>würde ich das auch tun.</w:t>
-      </w:r>
-    </w:p>
-    <w:p>
-      <w:pPr>
-        <w:rPr>
-          <w:rFonts w:ascii="Roboto" w:hAnsi="Roboto"/>
-          <w:color w:val="202124"/>
-          <w:spacing w:val="3"/>
-          <w:shd w:val="clear" w:color="auto" w:fill="FFFFFF"/>
+        <w:t xml:space="preserve">die gleichen Kurse </w:t>
+      </w:r>
+      <w:r>
+        <w:rPr>
+          <w:rFonts w:ascii="Roboto" w:hAnsi="Roboto"/>
+          <w:color w:val="202124"/>
+          <w:spacing w:val="3"/>
+          <w:shd w:val="clear" w:color="auto" w:fill="FFFFFF"/>
+          <w:lang w:val="de-DE"/>
+        </w:rPr>
+        <w:t xml:space="preserve">zu nehmen </w:t>
+      </w:r>
+      <w:r>
+        <w:rPr>
+          <w:rFonts w:ascii="Roboto" w:hAnsi="Roboto"/>
+          <w:color w:val="202124"/>
+          <w:spacing w:val="3"/>
+          <w:shd w:val="clear" w:color="auto" w:fill="FFFFFF"/>
+          <w:lang w:val="de-DE"/>
+        </w:rPr>
+        <w:t xml:space="preserve">da meine Zeit ja zum Beispiel festgelegt </w:t>
+      </w:r>
+      <w:r>
+        <w:rPr>
+          <w:rFonts w:ascii="Roboto" w:hAnsi="Roboto"/>
+          <w:color w:val="202124"/>
+          <w:spacing w:val="3"/>
+          <w:shd w:val="clear" w:color="auto" w:fill="FFFFFF"/>
+          <w:lang w:val="de-DE"/>
+        </w:rPr>
+        <w:t>ist auf den</w:t>
+      </w:r>
+      <w:r>
+        <w:rPr>
+          <w:rFonts w:ascii="Roboto" w:hAnsi="Roboto"/>
+          <w:color w:val="202124"/>
+          <w:spacing w:val="3"/>
+          <w:shd w:val="clear" w:color="auto" w:fill="FFFFFF"/>
+          <w:lang w:val="de-DE"/>
+        </w:rPr>
+        <w:t xml:space="preserve"> Dienstag und da </w:t>
+      </w:r>
+      <w:r>
+        <w:rPr>
+          <w:rFonts w:ascii="Roboto" w:hAnsi="Roboto"/>
+          <w:color w:val="202124"/>
+          <w:spacing w:val="3"/>
+          <w:shd w:val="clear" w:color="auto" w:fill="FFFFFF"/>
+          <w:lang w:val="de-DE"/>
+        </w:rPr>
+        <w:t>werden</w:t>
+      </w:r>
+      <w:r>
+        <w:rPr>
+          <w:rFonts w:ascii="Roboto" w:hAnsi="Roboto"/>
+          <w:color w:val="202124"/>
+          <w:spacing w:val="3"/>
+          <w:shd w:val="clear" w:color="auto" w:fill="FFFFFF"/>
+          <w:lang w:val="de-DE"/>
+        </w:rPr>
+        <w:t xml:space="preserve"> wahrscheinlich immer die gleichen Kurse s</w:t>
+      </w:r>
+      <w:r>
+        <w:rPr>
+          <w:rFonts w:ascii="Roboto" w:hAnsi="Roboto"/>
+          <w:color w:val="202124"/>
+          <w:spacing w:val="3"/>
+          <w:shd w:val="clear" w:color="auto" w:fill="FFFFFF"/>
+          <w:lang w:val="de-DE"/>
+        </w:rPr>
+        <w:t>tattfinden.</w:t>
+      </w:r>
+    </w:p>
+    <w:p>
+      <w:pPr>
+        <w:rPr>
+          <w:rFonts w:ascii="Roboto" w:hAnsi="Roboto"/>
+          <w:color w:val="202124"/>
+          <w:spacing w:val="3"/>
+          <w:shd w:val="clear" w:color="auto" w:fill="FFFFFF"/>
+          <w:lang w:val="de-DE"/>
         </w:rPr>
       </w:pPr>
     </w:p>
@@ -2662,7 +3747,6 @@
           <w:shd w:val="clear" w:color="auto" w:fill="FFFFFF"/>
         </w:rPr>
       </w:pPr>
-      <w:bookmarkStart w:id="8" w:name="OLE_LINK21"/>
       <w:r>
         <w:rPr>
           <w:shd w:val="clear" w:color="auto" w:fill="FFFFFF"/>
@@ -2670,56 +3754,55 @@
         <w:t>Ich finde es wichtig, dass man Feedback zu den sportlichen Aktivitäten geben kann.</w:t>
       </w:r>
     </w:p>
-    <w:bookmarkEnd w:id="8"/>
-    <w:p>
-      <w:pPr>
-        <w:rPr>
-          <w:rFonts w:ascii="Roboto" w:hAnsi="Roboto"/>
-          <w:color w:val="202124"/>
-          <w:spacing w:val="3"/>
-          <w:shd w:val="clear" w:color="auto" w:fill="FFFFFF"/>
-          <w:lang w:val="de-DE"/>
-        </w:rPr>
-      </w:pPr>
-      <w:r>
-        <w:rPr>
-          <w:rFonts w:ascii="Roboto" w:hAnsi="Roboto"/>
-          <w:color w:val="202124"/>
-          <w:spacing w:val="3"/>
-          <w:shd w:val="clear" w:color="auto" w:fill="FFFFFF"/>
-          <w:lang w:val="de-DE"/>
-        </w:rPr>
-        <w:t>Wenn</w:t>
-      </w:r>
-      <w:r>
-        <w:rPr>
-          <w:rFonts w:ascii="Roboto" w:hAnsi="Roboto"/>
-          <w:color w:val="202124"/>
-          <w:spacing w:val="3"/>
-          <w:shd w:val="clear" w:color="auto" w:fill="FFFFFF"/>
-          <w:lang w:val="de-DE"/>
-        </w:rPr>
-        <w:t xml:space="preserve"> es </w:t>
-      </w:r>
-      <w:r>
-        <w:rPr>
-          <w:rFonts w:ascii="Roboto" w:hAnsi="Roboto"/>
-          <w:color w:val="202124"/>
-          <w:spacing w:val="3"/>
-          <w:shd w:val="clear" w:color="auto" w:fill="FFFFFF"/>
-          <w:lang w:val="de-DE"/>
-        </w:rPr>
-        <w:t>nicht gut</w:t>
-      </w:r>
-      <w:r>
-        <w:rPr>
-          <w:rFonts w:ascii="Roboto" w:hAnsi="Roboto"/>
-          <w:color w:val="202124"/>
-          <w:spacing w:val="3"/>
-          <w:shd w:val="clear" w:color="auto" w:fill="FFFFFF"/>
-          <w:lang w:val="de-DE"/>
-        </w:rPr>
-        <w:t xml:space="preserve"> war</w:t>
+    <w:p>
+      <w:pPr>
+        <w:rPr>
+          <w:rFonts w:ascii="Roboto" w:hAnsi="Roboto"/>
+          <w:color w:val="202124"/>
+          <w:spacing w:val="3"/>
+          <w:shd w:val="clear" w:color="auto" w:fill="FFFFFF"/>
+          <w:lang w:val="de-DE"/>
+        </w:rPr>
+      </w:pPr>
+      <w:r>
+        <w:rPr>
+          <w:rFonts w:ascii="Roboto" w:hAnsi="Roboto"/>
+          <w:color w:val="202124"/>
+          <w:spacing w:val="3"/>
+          <w:shd w:val="clear" w:color="auto" w:fill="FFFFFF"/>
+          <w:lang w:val="de-DE"/>
+        </w:rPr>
+        <w:t>A</w:t>
+      </w:r>
+      <w:r>
+        <w:rPr>
+          <w:rFonts w:ascii="Roboto" w:hAnsi="Roboto"/>
+          <w:color w:val="202124"/>
+          <w:spacing w:val="3"/>
+          <w:shd w:val="clear" w:color="auto" w:fill="FFFFFF"/>
+          <w:lang w:val="de-DE"/>
+        </w:rPr>
+        <w:t xml:space="preserve">llgemein finde ich </w:t>
+      </w:r>
+      <w:r>
+        <w:rPr>
+          <w:rFonts w:ascii="Roboto" w:hAnsi="Roboto"/>
+          <w:color w:val="202124"/>
+          <w:spacing w:val="3"/>
+          <w:shd w:val="clear" w:color="auto" w:fill="FFFFFF"/>
+          <w:lang w:val="de-DE"/>
+        </w:rPr>
+        <w:t>F</w:t>
+      </w:r>
+      <w:r>
+        <w:rPr>
+          <w:rFonts w:ascii="Roboto" w:hAnsi="Roboto"/>
+          <w:color w:val="202124"/>
+          <w:spacing w:val="3"/>
+          <w:shd w:val="clear" w:color="auto" w:fill="FFFFFF"/>
+          <w:lang w:val="de-DE"/>
+        </w:rPr>
+        <w:t>eedback immer gut</w:t>
       </w:r>
       <w:r>
         <w:rPr>
@@ -2739,67 +3822,27 @@
           <w:shd w:val="clear" w:color="auto" w:fill="FFFFFF"/>
           <w:lang w:val="de-DE"/>
         </w:rPr>
-        <w:t xml:space="preserve"> </w:t>
-      </w:r>
-      <w:r>
-        <w:rPr>
-          <w:rFonts w:ascii="Roboto" w:hAnsi="Roboto"/>
-          <w:color w:val="202124"/>
-          <w:spacing w:val="3"/>
-          <w:shd w:val="clear" w:color="auto" w:fill="FFFFFF"/>
-          <w:lang w:val="de-DE"/>
-        </w:rPr>
-        <w:t>ja.</w:t>
-      </w:r>
-      <w:r>
-        <w:rPr>
-          <w:rFonts w:ascii="Roboto" w:hAnsi="Roboto"/>
-          <w:color w:val="202124"/>
-          <w:spacing w:val="3"/>
-          <w:shd w:val="clear" w:color="auto" w:fill="FFFFFF"/>
-          <w:lang w:val="de-DE"/>
-        </w:rPr>
-        <w:t xml:space="preserve"> </w:t>
-      </w:r>
-      <w:r>
-        <w:rPr>
-          <w:rFonts w:ascii="Roboto" w:hAnsi="Roboto"/>
-          <w:color w:val="202124"/>
-          <w:spacing w:val="3"/>
-          <w:shd w:val="clear" w:color="auto" w:fill="FFFFFF"/>
-          <w:lang w:val="de-DE"/>
-        </w:rPr>
-        <w:t>W</w:t>
-      </w:r>
-      <w:r>
-        <w:rPr>
-          <w:rFonts w:ascii="Roboto" w:hAnsi="Roboto"/>
-          <w:color w:val="202124"/>
-          <w:spacing w:val="3"/>
-          <w:shd w:val="clear" w:color="auto" w:fill="FFFFFF"/>
-          <w:lang w:val="de-DE"/>
-        </w:rPr>
-        <w:t>enn es gut war</w:t>
-      </w:r>
-      <w:r>
-        <w:rPr>
-          <w:rFonts w:ascii="Roboto" w:hAnsi="Roboto"/>
-          <w:color w:val="202124"/>
-          <w:spacing w:val="3"/>
-          <w:shd w:val="clear" w:color="auto" w:fill="FFFFFF"/>
-          <w:lang w:val="de-DE"/>
-        </w:rPr>
-        <w:t>, dann spielt es für mich keine Rolle.</w:t>
-      </w:r>
-    </w:p>
-    <w:p>
-      <w:pPr>
-        <w:rPr>
-          <w:rFonts w:ascii="Roboto" w:hAnsi="Roboto"/>
-          <w:color w:val="202124"/>
-          <w:spacing w:val="3"/>
-          <w:shd w:val="clear" w:color="auto" w:fill="FFFFFF"/>
-          <w:lang w:val="de-CH"/>
+        <w:t xml:space="preserve"> auch dass man das jährlich einholt und am besten auch mit offenen Fragen und nicht </w:t>
+      </w:r>
+      <w:r>
+        <w:rPr>
+          <w:rFonts w:ascii="Roboto" w:hAnsi="Roboto"/>
+          <w:color w:val="202124"/>
+          <w:spacing w:val="3"/>
+          <w:shd w:val="clear" w:color="auto" w:fill="FFFFFF"/>
+          <w:lang w:val="de-DE"/>
+        </w:rPr>
+        <w:t>Multiple Choice.</w:t>
+      </w:r>
+    </w:p>
+    <w:p>
+      <w:pPr>
+        <w:rPr>
+          <w:rFonts w:ascii="Roboto" w:hAnsi="Roboto"/>
+          <w:color w:val="202124"/>
+          <w:spacing w:val="3"/>
+          <w:shd w:val="clear" w:color="auto" w:fill="FFFFFF"/>
+          <w:lang w:val="de-DE"/>
         </w:rPr>
       </w:pPr>
     </w:p>
@@ -2811,7 +3854,6 @@
           <w:lang w:val="de-CH"/>
         </w:rPr>
       </w:pPr>
-      <w:bookmarkStart w:id="9" w:name="OLE_LINK22"/>
       <w:r>
         <w:rPr>
           <w:shd w:val="clear" w:color="auto" w:fill="FFFFFF"/>
@@ -2820,156 +3862,25 @@
         <w:t>Wie würdest du über Angebote auf einem aktuellen Stand gehalten werden?</w:t>
       </w:r>
     </w:p>
-    <w:bookmarkEnd w:id="9"/>
-    <w:p>
-      <w:pPr>
-        <w:rPr>
-          <w:rFonts w:ascii="Roboto" w:hAnsi="Roboto"/>
-          <w:color w:val="202124"/>
-          <w:spacing w:val="3"/>
-          <w:shd w:val="clear" w:color="auto" w:fill="FFFFFF"/>
-          <w:lang w:val="de-DE"/>
-        </w:rPr>
-      </w:pPr>
-      <w:r>
-        <w:rPr>
-          <w:rFonts w:ascii="Roboto" w:hAnsi="Roboto"/>
-          <w:color w:val="202124"/>
-          <w:spacing w:val="3"/>
-          <w:shd w:val="clear" w:color="auto" w:fill="FFFFFF"/>
-          <w:lang w:val="de-CH"/>
-        </w:rPr>
-        <w:t>Ja</w:t>
-      </w:r>
-      <w:r>
-        <w:rPr>
-          <w:rFonts w:ascii="Roboto" w:hAnsi="Roboto"/>
-          <w:color w:val="202124"/>
-          <w:spacing w:val="3"/>
-          <w:shd w:val="clear" w:color="auto" w:fill="FFFFFF"/>
-          <w:lang w:val="de-DE"/>
-        </w:rPr>
-        <w:t xml:space="preserve"> vielleicht </w:t>
-      </w:r>
-      <w:r>
-        <w:rPr>
-          <w:rFonts w:ascii="Roboto" w:hAnsi="Roboto"/>
-          <w:color w:val="202124"/>
-          <w:spacing w:val="3"/>
-          <w:shd w:val="clear" w:color="auto" w:fill="FFFFFF"/>
-          <w:lang w:val="de-DE"/>
-        </w:rPr>
-        <w:t>über eine Website,</w:t>
-      </w:r>
-      <w:r>
-        <w:rPr>
-          <w:rFonts w:ascii="Roboto" w:hAnsi="Roboto"/>
-          <w:color w:val="202124"/>
-          <w:spacing w:val="3"/>
-          <w:shd w:val="clear" w:color="auto" w:fill="FFFFFF"/>
-          <w:lang w:val="de-DE"/>
-        </w:rPr>
-        <w:t xml:space="preserve"> </w:t>
-      </w:r>
-      <w:r>
-        <w:rPr>
-          <w:rFonts w:ascii="Roboto" w:hAnsi="Roboto"/>
-          <w:color w:val="202124"/>
-          <w:spacing w:val="3"/>
-          <w:shd w:val="clear" w:color="auto" w:fill="FFFFFF"/>
-          <w:lang w:val="de-DE"/>
-        </w:rPr>
-        <w:t>wo ich</w:t>
-      </w:r>
-      <w:r>
-        <w:rPr>
-          <w:rFonts w:ascii="Roboto" w:hAnsi="Roboto"/>
-          <w:color w:val="202124"/>
-          <w:spacing w:val="3"/>
-          <w:shd w:val="clear" w:color="auto" w:fill="FFFFFF"/>
-          <w:lang w:val="de-DE"/>
-        </w:rPr>
-        <w:t xml:space="preserve"> selbständig gucken kan</w:t>
-      </w:r>
-      <w:r>
-        <w:rPr>
-          <w:rFonts w:ascii="Roboto" w:hAnsi="Roboto"/>
-          <w:color w:val="202124"/>
-          <w:spacing w:val="3"/>
-          <w:shd w:val="clear" w:color="auto" w:fill="FFFFFF"/>
-          <w:lang w:val="de-DE"/>
-        </w:rPr>
-        <w:t>n. A</w:t>
-      </w:r>
-      <w:r>
-        <w:rPr>
-          <w:rFonts w:ascii="Roboto" w:hAnsi="Roboto"/>
-          <w:color w:val="202124"/>
-          <w:spacing w:val="3"/>
-          <w:shd w:val="clear" w:color="auto" w:fill="FFFFFF"/>
-          <w:lang w:val="de-DE"/>
-        </w:rPr>
-        <w:t xml:space="preserve">ber nicht das ich jeden Tag eine </w:t>
-      </w:r>
-      <w:r>
-        <w:rPr>
-          <w:rFonts w:ascii="Roboto" w:hAnsi="Roboto"/>
-          <w:color w:val="202124"/>
-          <w:spacing w:val="3"/>
-          <w:shd w:val="clear" w:color="auto" w:fill="FFFFFF"/>
-          <w:lang w:val="de-DE"/>
-        </w:rPr>
-        <w:t>Spam-Mail</w:t>
-      </w:r>
-      <w:r>
-        <w:rPr>
-          <w:rFonts w:ascii="Roboto" w:hAnsi="Roboto"/>
-          <w:color w:val="202124"/>
-          <w:spacing w:val="3"/>
-          <w:shd w:val="clear" w:color="auto" w:fill="FFFFFF"/>
-          <w:lang w:val="de-DE"/>
-        </w:rPr>
-        <w:t xml:space="preserve"> bekomme</w:t>
-      </w:r>
-      <w:r>
-        <w:rPr>
-          <w:rFonts w:ascii="Roboto" w:hAnsi="Roboto"/>
-          <w:color w:val="202124"/>
-          <w:spacing w:val="3"/>
-          <w:shd w:val="clear" w:color="auto" w:fill="FFFFFF"/>
-          <w:lang w:val="de-DE"/>
-        </w:rPr>
-        <w:t xml:space="preserve">. Per </w:t>
-      </w:r>
-      <w:r>
-        <w:rPr>
-          <w:rFonts w:ascii="Roboto" w:hAnsi="Roboto"/>
-          <w:color w:val="202124"/>
-          <w:spacing w:val="3"/>
-          <w:shd w:val="clear" w:color="auto" w:fill="FFFFFF"/>
-          <w:lang w:val="de-DE"/>
-        </w:rPr>
-        <w:t xml:space="preserve">App </w:t>
-      </w:r>
-      <w:r>
-        <w:rPr>
-          <w:rFonts w:ascii="Roboto" w:hAnsi="Roboto"/>
-          <w:color w:val="202124"/>
-          <w:spacing w:val="3"/>
-          <w:shd w:val="clear" w:color="auto" w:fill="FFFFFF"/>
-          <w:lang w:val="de-DE"/>
-        </w:rPr>
-        <w:t xml:space="preserve">geht </w:t>
-      </w:r>
-      <w:r>
-        <w:rPr>
-          <w:rFonts w:ascii="Roboto" w:hAnsi="Roboto"/>
-          <w:color w:val="202124"/>
-          <w:spacing w:val="3"/>
-          <w:shd w:val="clear" w:color="auto" w:fill="FFFFFF"/>
-          <w:lang w:val="de-DE"/>
-        </w:rPr>
-        <w:t>auch</w:t>
+    <w:p>
+      <w:pPr>
+        <w:rPr>
+          <w:rFonts w:ascii="Roboto" w:hAnsi="Roboto"/>
+          <w:color w:val="202124"/>
+          <w:spacing w:val="3"/>
+          <w:shd w:val="clear" w:color="auto" w:fill="FFFFFF"/>
+          <w:lang w:val="de-DE"/>
+        </w:rPr>
+      </w:pPr>
+      <w:r>
+        <w:rPr>
+          <w:rFonts w:ascii="Roboto" w:hAnsi="Roboto"/>
+          <w:color w:val="202124"/>
+          <w:spacing w:val="3"/>
+          <w:shd w:val="clear" w:color="auto" w:fill="FFFFFF"/>
+          <w:lang w:val="de-DE"/>
+        </w:rPr>
+        <w:t>Also App fände ich cool da man das immer auf dem Handy hat</w:t>
       </w:r>
       <w:r>
         <w:rPr>
@@ -2989,7 +3900,7 @@
           <w:color w:val="202124"/>
           <w:spacing w:val="3"/>
           <w:shd w:val="clear" w:color="auto" w:fill="FFFFFF"/>
-          <w:lang w:val="de-CH"/>
+          <w:lang w:val="de-DE"/>
         </w:rPr>
       </w:pPr>
     </w:p>
@@ -3001,7 +3912,7 @@
           <w:lang w:val="de-CH"/>
         </w:rPr>
       </w:pPr>
-      <w:bookmarkStart w:id="10" w:name="OLE_LINK34"/>
+      <w:bookmarkStart w:id="21" w:name="OLE_LINK26"/>
       <w:r>
         <w:rPr>
           <w:shd w:val="clear" w:color="auto" w:fill="FFFFFF"/>
@@ -3049,7 +3960,6 @@
         <w:t>?</w:t>
       </w:r>
     </w:p>
-    <w:bookmarkEnd w:id="10"/>
     <w:p>
       <w:pPr>
         <w:rPr>
@@ -3081,6 +3991,9 @@
           <w:lang w:val="de-CH"/>
         </w:rPr>
       </w:pPr>
+      <w:bookmarkStart w:id="22" w:name="OLE_LINK27"/>
+      <w:bookmarkStart w:id="23" w:name="OLE_LINK28"/>
+      <w:bookmarkEnd w:id="21"/>
     </w:p>
     <w:p>
       <w:pPr>
@@ -3089,8 +4002,6 @@
           <w:shd w:val="clear" w:color="auto" w:fill="FFFFFF"/>
         </w:rPr>
       </w:pPr>
-      <w:bookmarkStart w:id="11" w:name="_Hlk153391991"/>
-      <w:bookmarkStart w:id="12" w:name="OLE_LINK33"/>
       <w:r>
         <w:rPr>
           <w:shd w:val="clear" w:color="auto" w:fill="FFFFFF"/>
@@ -3124,8 +4035,6 @@
         <w:t>?</w:t>
       </w:r>
     </w:p>
-    <w:bookmarkEnd w:id="11"/>
-    <w:bookmarkEnd w:id="12"/>
     <w:p>
       <w:pPr>
         <w:rPr>
@@ -3147,13 +4056,16 @@
         <w:t>Smartphone</w:t>
       </w:r>
     </w:p>
-    <w:p>
-      <w:pPr>
-        <w:rPr>
-          <w:rFonts w:ascii="Roboto" w:hAnsi="Roboto"/>
-          <w:color w:val="202124"/>
-          <w:spacing w:val="3"/>
-          <w:shd w:val="clear" w:color="auto" w:fill="FFFFFF"/>
+    <w:bookmarkEnd w:id="22"/>
+    <w:bookmarkEnd w:id="23"/>
+    <w:p>
+      <w:pPr>
+        <w:rPr>
+          <w:rFonts w:ascii="Roboto" w:hAnsi="Roboto"/>
+          <w:color w:val="202124"/>
+          <w:spacing w:val="3"/>
+          <w:shd w:val="clear" w:color="auto" w:fill="FFFFFF"/>
+          <w:lang w:val="de-CH"/>
         </w:rPr>
       </w:pPr>
     </w:p>
@@ -3164,8 +4076,8 @@
           <w:shd w:val="clear" w:color="auto" w:fill="FFFFFF"/>
         </w:rPr>
       </w:pPr>
-      <w:bookmarkStart w:id="13" w:name="OLE_LINK29"/>
-      <w:bookmarkStart w:id="14" w:name="OLE_LINK32"/>
+      <w:bookmarkStart w:id="24" w:name="OLE_LINK30"/>
+      <w:bookmarkStart w:id="25" w:name="OLE_LINK31"/>
       <w:r>
         <w:rPr>
           <w:shd w:val="clear" w:color="auto" w:fill="FFFFFF"/>
@@ -3186,954 +4098,31 @@
         <w:t>?</w:t>
       </w:r>
     </w:p>
-    <w:bookmarkEnd w:id="13"/>
-    <w:bookmarkEnd w:id="14"/>
-    <w:p>
-      <w:pPr>
-        <w:rPr>
-          <w:rFonts w:ascii="Roboto" w:hAnsi="Roboto"/>
-          <w:color w:val="202124"/>
-          <w:spacing w:val="3"/>
-          <w:shd w:val="clear" w:color="auto" w:fill="FFFFFF"/>
-          <w:lang w:val="de-CH"/>
-        </w:rPr>
-      </w:pPr>
-      <w:r>
-        <w:rPr>
-          <w:rFonts w:ascii="Roboto" w:hAnsi="Roboto"/>
-          <w:color w:val="202124"/>
-          <w:spacing w:val="3"/>
-          <w:shd w:val="clear" w:color="auto" w:fill="FFFFFF"/>
-          <w:lang w:val="de-CH"/>
-        </w:rPr>
-        <w:t>Suchen mit gutem Suchsystem, Tabelle an Infos</w:t>
-      </w:r>
-    </w:p>
-    <w:p>
-      <w:pPr>
-        <w:rPr>
-          <w:rFonts w:ascii="Roboto" w:hAnsi="Roboto"/>
-          <w:color w:val="202124"/>
-          <w:spacing w:val="3"/>
-          <w:shd w:val="clear" w:color="auto" w:fill="FFFFFF"/>
-          <w:lang w:val="de-CH"/>
-        </w:rPr>
-      </w:pPr>
-      <w:r>
-        <w:rPr>
-          <w:rFonts w:ascii="Roboto" w:hAnsi="Roboto"/>
-          <w:color w:val="202124"/>
-          <w:spacing w:val="3"/>
-          <w:shd w:val="clear" w:color="auto" w:fill="FFFFFF"/>
-          <w:lang w:val="de-CH"/>
-        </w:rPr>
-        <w:br w:type="page"/>
-      </w:r>
-    </w:p>
-    <w:p>
-      <w:pPr>
-        <w:pStyle w:val="Heading1"/>
-        <w:rPr>
-          <w:shd w:val="clear" w:color="auto" w:fill="FFFFFF"/>
-          <w:lang w:val="de-CH"/>
-        </w:rPr>
-      </w:pPr>
-      <w:r>
-        <w:rPr>
-          <w:shd w:val="clear" w:color="auto" w:fill="FFFFFF"/>
-          <w:lang w:val="de-CH"/>
-        </w:rPr>
-        <w:lastRenderedPageBreak/>
-        <w:t>13.12.2023 20:</w:t>
-      </w:r>
-      <w:r>
-        <w:rPr>
-          <w:shd w:val="clear" w:color="auto" w:fill="FFFFFF"/>
-          <w:lang w:val="de-CH"/>
-        </w:rPr>
-        <w:t>15</w:t>
-      </w:r>
-      <w:r>
-        <w:rPr>
-          <w:shd w:val="clear" w:color="auto" w:fill="FFFFFF"/>
-          <w:lang w:val="de-CH"/>
-        </w:rPr>
-        <w:t xml:space="preserve"> Interview mit Lukas Kägi</w:t>
-      </w:r>
-    </w:p>
-    <w:p>
-      <w:pPr>
-        <w:pStyle w:val="Heading2"/>
-        <w:rPr>
-          <w:shd w:val="clear" w:color="auto" w:fill="FFFFFF"/>
-          <w:lang w:val="de-DE"/>
-        </w:rPr>
-      </w:pPr>
-      <w:r>
-        <w:rPr>
-          <w:shd w:val="clear" w:color="auto" w:fill="FFFFFF"/>
-          <w:lang w:val="de-DE"/>
-        </w:rPr>
-        <w:t>Welche Angebote würden dich interessieren?</w:t>
-      </w:r>
-    </w:p>
-    <w:p>
-      <w:pPr>
-        <w:rPr>
-          <w:rFonts w:ascii="Roboto" w:hAnsi="Roboto"/>
-          <w:color w:val="202124"/>
-          <w:spacing w:val="3"/>
-          <w:shd w:val="clear" w:color="auto" w:fill="FFFFFF"/>
-          <w:lang w:val="de-DE"/>
-        </w:rPr>
-      </w:pPr>
-      <w:r>
-        <w:rPr>
-          <w:rFonts w:ascii="Roboto" w:hAnsi="Roboto"/>
-          <w:color w:val="202124"/>
-          <w:spacing w:val="3"/>
-          <w:shd w:val="clear" w:color="auto" w:fill="FFFFFF"/>
-          <w:lang w:val="de-DE"/>
-        </w:rPr>
-        <w:t>Mich</w:t>
-      </w:r>
-      <w:r>
-        <w:rPr>
-          <w:rFonts w:ascii="Roboto" w:hAnsi="Roboto"/>
-          <w:color w:val="202124"/>
-          <w:spacing w:val="3"/>
-          <w:shd w:val="clear" w:color="auto" w:fill="FFFFFF"/>
-          <w:lang w:val="de-DE"/>
-        </w:rPr>
-        <w:t xml:space="preserve"> würde interessieren </w:t>
-      </w:r>
-      <w:r>
-        <w:rPr>
-          <w:rFonts w:ascii="Roboto" w:hAnsi="Roboto"/>
-          <w:color w:val="202124"/>
-          <w:spacing w:val="3"/>
-          <w:shd w:val="clear" w:color="auto" w:fill="FFFFFF"/>
-          <w:lang w:val="de-DE"/>
-        </w:rPr>
-        <w:t xml:space="preserve">zum </w:t>
-      </w:r>
-      <w:r>
-        <w:rPr>
-          <w:rFonts w:ascii="Roboto" w:hAnsi="Roboto"/>
-          <w:color w:val="202124"/>
-          <w:spacing w:val="3"/>
-          <w:shd w:val="clear" w:color="auto" w:fill="FFFFFF"/>
-          <w:lang w:val="de-DE"/>
-        </w:rPr>
-        <w:t xml:space="preserve">Beispiel Volleyball oder Ballsportarten und </w:t>
-      </w:r>
-      <w:r>
-        <w:rPr>
-          <w:rFonts w:ascii="Roboto" w:hAnsi="Roboto"/>
-          <w:color w:val="202124"/>
-          <w:spacing w:val="3"/>
-          <w:shd w:val="clear" w:color="auto" w:fill="FFFFFF"/>
-          <w:lang w:val="de-DE"/>
-        </w:rPr>
-        <w:t xml:space="preserve">bei Lagern wäre </w:t>
-      </w:r>
-      <w:r>
-        <w:rPr>
-          <w:rFonts w:ascii="Roboto" w:hAnsi="Roboto"/>
-          <w:color w:val="202124"/>
-          <w:spacing w:val="3"/>
-          <w:shd w:val="clear" w:color="auto" w:fill="FFFFFF"/>
-          <w:lang w:val="de-DE"/>
-        </w:rPr>
-        <w:t xml:space="preserve">ich </w:t>
-      </w:r>
-      <w:r>
-        <w:rPr>
-          <w:rFonts w:ascii="Roboto" w:hAnsi="Roboto"/>
-          <w:color w:val="202124"/>
-          <w:spacing w:val="3"/>
-          <w:shd w:val="clear" w:color="auto" w:fill="FFFFFF"/>
-          <w:lang w:val="de-DE"/>
-        </w:rPr>
-        <w:t>bei</w:t>
-      </w:r>
-      <w:r>
-        <w:rPr>
-          <w:rFonts w:ascii="Roboto" w:hAnsi="Roboto"/>
-          <w:color w:val="202124"/>
-          <w:spacing w:val="3"/>
-          <w:shd w:val="clear" w:color="auto" w:fill="FFFFFF"/>
-          <w:lang w:val="de-DE"/>
-        </w:rPr>
-        <w:t xml:space="preserve"> allem </w:t>
-      </w:r>
-      <w:r>
-        <w:rPr>
-          <w:rFonts w:ascii="Roboto" w:hAnsi="Roboto"/>
-          <w:color w:val="202124"/>
-          <w:spacing w:val="3"/>
-          <w:shd w:val="clear" w:color="auto" w:fill="FFFFFF"/>
-          <w:lang w:val="de-DE"/>
-        </w:rPr>
-        <w:t>dabei</w:t>
-      </w:r>
-      <w:r>
-        <w:rPr>
-          <w:rFonts w:ascii="Roboto" w:hAnsi="Roboto"/>
-          <w:color w:val="202124"/>
-          <w:spacing w:val="3"/>
-          <w:shd w:val="clear" w:color="auto" w:fill="FFFFFF"/>
-          <w:lang w:val="de-DE"/>
-        </w:rPr>
-        <w:t>.</w:t>
-      </w:r>
-    </w:p>
-    <w:p>
-      <w:pPr>
-        <w:rPr>
-          <w:rFonts w:ascii="Roboto" w:hAnsi="Roboto"/>
-          <w:color w:val="202124"/>
-          <w:spacing w:val="3"/>
-          <w:shd w:val="clear" w:color="auto" w:fill="FFFFFF"/>
-          <w:lang w:val="de-DE"/>
-        </w:rPr>
-      </w:pPr>
-    </w:p>
-    <w:p>
-      <w:pPr>
-        <w:pStyle w:val="Heading2"/>
-        <w:rPr>
-          <w:shd w:val="clear" w:color="auto" w:fill="FFFFFF"/>
-          <w:lang w:val="de-CH"/>
-        </w:rPr>
-      </w:pPr>
-      <w:r>
-        <w:rPr>
-          <w:shd w:val="clear" w:color="auto" w:fill="FFFFFF"/>
-          <w:lang w:val="de-CH"/>
-        </w:rPr>
-        <w:t>Wie würdest du dich für ein Training anmelden wollen? Wie sollte das für dich aussehen?</w:t>
-      </w:r>
-    </w:p>
-    <w:p>
-      <w:pPr>
-        <w:rPr>
-          <w:rFonts w:ascii="Roboto" w:hAnsi="Roboto"/>
-          <w:color w:val="202124"/>
-          <w:spacing w:val="3"/>
-          <w:shd w:val="clear" w:color="auto" w:fill="FFFFFF"/>
-          <w:lang w:val="de-DE"/>
-        </w:rPr>
-      </w:pPr>
-      <w:r>
-        <w:rPr>
-          <w:rFonts w:ascii="Roboto" w:hAnsi="Roboto"/>
-          <w:color w:val="202124"/>
-          <w:spacing w:val="3"/>
-          <w:shd w:val="clear" w:color="auto" w:fill="FFFFFF"/>
-          <w:lang w:val="de-DE"/>
-        </w:rPr>
-        <w:t>Zuerst</w:t>
-      </w:r>
-      <w:r>
-        <w:rPr>
-          <w:rFonts w:ascii="Roboto" w:hAnsi="Roboto"/>
-          <w:color w:val="202124"/>
-          <w:spacing w:val="3"/>
-          <w:shd w:val="clear" w:color="auto" w:fill="FFFFFF"/>
-          <w:lang w:val="de-DE"/>
-        </w:rPr>
-        <w:t xml:space="preserve"> das Angebot </w:t>
-      </w:r>
-      <w:r>
-        <w:rPr>
-          <w:rFonts w:ascii="Roboto" w:hAnsi="Roboto"/>
-          <w:color w:val="202124"/>
-          <w:spacing w:val="3"/>
-          <w:shd w:val="clear" w:color="auto" w:fill="FFFFFF"/>
-          <w:lang w:val="de-DE"/>
-        </w:rPr>
-        <w:t xml:space="preserve">anschauen und dann anmelden, </w:t>
-      </w:r>
-      <w:r>
-        <w:rPr>
-          <w:rFonts w:ascii="Roboto" w:hAnsi="Roboto"/>
-          <w:color w:val="202124"/>
-          <w:spacing w:val="3"/>
-          <w:shd w:val="clear" w:color="auto" w:fill="FFFFFF"/>
-          <w:lang w:val="de-DE"/>
-        </w:rPr>
-        <w:t>am besten noch mit ein paar Fotos oder einem Jahresprogramm</w:t>
-      </w:r>
-      <w:r>
-        <w:rPr>
-          <w:rFonts w:ascii="Roboto" w:hAnsi="Roboto"/>
-          <w:color w:val="202124"/>
-          <w:spacing w:val="3"/>
-          <w:shd w:val="clear" w:color="auto" w:fill="FFFFFF"/>
-          <w:lang w:val="de-DE"/>
-        </w:rPr>
-        <w:t>.</w:t>
-      </w:r>
-    </w:p>
-    <w:p>
-      <w:pPr>
-        <w:rPr>
-          <w:rFonts w:ascii="Roboto" w:hAnsi="Roboto"/>
-          <w:color w:val="202124"/>
-          <w:spacing w:val="3"/>
-          <w:shd w:val="clear" w:color="auto" w:fill="FFFFFF"/>
-          <w:lang w:val="de-DE"/>
-        </w:rPr>
-      </w:pPr>
-    </w:p>
-    <w:p>
-      <w:pPr>
-        <w:pStyle w:val="Heading2"/>
-        <w:rPr>
-          <w:shd w:val="clear" w:color="auto" w:fill="FFFFFF"/>
-          <w:lang w:val="de-CH"/>
-        </w:rPr>
-      </w:pPr>
-      <w:r>
-        <w:rPr>
-          <w:shd w:val="clear" w:color="auto" w:fill="FFFFFF"/>
-          <w:lang w:val="de-CH"/>
-        </w:rPr>
-        <w:t>Nehmen wir an, du willst dich nun für dieses Angebot anmelden, wie gehst du vor?</w:t>
-      </w:r>
-    </w:p>
-    <w:p>
-      <w:pPr>
-        <w:rPr>
-          <w:rFonts w:ascii="Roboto" w:hAnsi="Roboto"/>
-          <w:color w:val="202124"/>
-          <w:spacing w:val="3"/>
-          <w:shd w:val="clear" w:color="auto" w:fill="FFFFFF"/>
-          <w:lang w:val="de-DE"/>
-        </w:rPr>
-      </w:pPr>
-      <w:r>
-        <w:rPr>
-          <w:rFonts w:ascii="Roboto" w:hAnsi="Roboto"/>
-          <w:color w:val="202124"/>
-          <w:spacing w:val="3"/>
-          <w:shd w:val="clear" w:color="auto" w:fill="FFFFFF"/>
-          <w:lang w:val="de-DE"/>
-        </w:rPr>
-        <w:t>Ich schaue die Übersicht auf der linken Seite an. Klicke auf Sport und wähle die Sportart, Wochentag und Kategorie Trainings</w:t>
-      </w:r>
-    </w:p>
-    <w:p>
-      <w:pPr>
-        <w:rPr>
-          <w:rFonts w:ascii="Roboto" w:hAnsi="Roboto"/>
-          <w:color w:val="202124"/>
-          <w:spacing w:val="3"/>
-          <w:shd w:val="clear" w:color="auto" w:fill="FFFFFF"/>
-          <w:lang w:val="de-DE"/>
-        </w:rPr>
-      </w:pPr>
-      <w:r>
-        <w:rPr>
-          <w:rFonts w:ascii="Roboto" w:hAnsi="Roboto"/>
-          <w:color w:val="202124"/>
-          <w:spacing w:val="3"/>
-          <w:shd w:val="clear" w:color="auto" w:fill="FFFFFF"/>
-          <w:lang w:val="de-DE"/>
-        </w:rPr>
-        <w:t>Dann finde ich den Suche Button nicht und möchte stattdessen auf den Infomail Knopf drücken</w:t>
-      </w:r>
-    </w:p>
-    <w:p>
-      <w:pPr>
-        <w:rPr>
-          <w:rFonts w:ascii="Roboto" w:hAnsi="Roboto"/>
-          <w:color w:val="202124"/>
-          <w:spacing w:val="3"/>
-          <w:shd w:val="clear" w:color="auto" w:fill="FFFFFF"/>
-          <w:lang w:val="de-DE"/>
-        </w:rPr>
-      </w:pPr>
-      <w:r>
-        <w:rPr>
-          <w:rFonts w:ascii="Roboto" w:hAnsi="Roboto"/>
-          <w:color w:val="202124"/>
-          <w:spacing w:val="3"/>
-          <w:shd w:val="clear" w:color="auto" w:fill="FFFFFF"/>
-          <w:lang w:val="de-DE"/>
-        </w:rPr>
-        <w:t>Dann finde ich ihn endlich, aber ich habe keine Trainings gefunden.</w:t>
-      </w:r>
-    </w:p>
-    <w:p>
-      <w:pPr>
-        <w:rPr>
-          <w:rFonts w:ascii="Roboto" w:hAnsi="Roboto"/>
-          <w:color w:val="202124"/>
-          <w:spacing w:val="3"/>
-          <w:shd w:val="clear" w:color="auto" w:fill="FFFFFF"/>
-          <w:lang w:val="de-DE"/>
-        </w:rPr>
-      </w:pPr>
-    </w:p>
-    <w:p>
-      <w:pPr>
-        <w:pStyle w:val="Heading2"/>
-        <w:rPr>
-          <w:shd w:val="clear" w:color="auto" w:fill="FFFFFF"/>
-        </w:rPr>
-      </w:pPr>
-      <w:r>
-        <w:rPr>
-          <w:shd w:val="clear" w:color="auto" w:fill="FFFFFF"/>
-        </w:rPr>
-        <w:t>Würdest du lieber die gleichen Kurse besuchen oder immer etwas Neues?</w:t>
-      </w:r>
-    </w:p>
-    <w:p>
-      <w:pPr>
-        <w:rPr>
-          <w:rFonts w:ascii="Roboto" w:hAnsi="Roboto"/>
-          <w:color w:val="202124"/>
-          <w:spacing w:val="3"/>
-          <w:shd w:val="clear" w:color="auto" w:fill="FFFFFF"/>
-          <w:lang w:val="de-DE"/>
-        </w:rPr>
-      </w:pPr>
-      <w:r>
-        <w:rPr>
-          <w:rFonts w:ascii="Roboto" w:hAnsi="Roboto"/>
-          <w:color w:val="202124"/>
-          <w:spacing w:val="3"/>
-          <w:shd w:val="clear" w:color="auto" w:fill="FFFFFF"/>
-          <w:lang w:val="de-DE"/>
-        </w:rPr>
-        <w:t>A</w:t>
-      </w:r>
-      <w:r>
-        <w:rPr>
-          <w:rFonts w:ascii="Roboto" w:hAnsi="Roboto"/>
-          <w:color w:val="202124"/>
-          <w:spacing w:val="3"/>
-          <w:shd w:val="clear" w:color="auto" w:fill="FFFFFF"/>
-          <w:lang w:val="de-DE"/>
-        </w:rPr>
-        <w:t>lso ich glaube ich würde mich eher dazu entscheiden</w:t>
-      </w:r>
-      <w:r>
-        <w:rPr>
-          <w:rFonts w:ascii="Roboto" w:hAnsi="Roboto"/>
-          <w:color w:val="202124"/>
-          <w:spacing w:val="3"/>
-          <w:shd w:val="clear" w:color="auto" w:fill="FFFFFF"/>
-          <w:lang w:val="de-DE"/>
-        </w:rPr>
-        <w:t xml:space="preserve">, </w:t>
-      </w:r>
-      <w:r>
-        <w:rPr>
-          <w:rFonts w:ascii="Roboto" w:hAnsi="Roboto"/>
-          <w:color w:val="202124"/>
-          <w:spacing w:val="3"/>
-          <w:shd w:val="clear" w:color="auto" w:fill="FFFFFF"/>
-          <w:lang w:val="de-DE"/>
-        </w:rPr>
-        <w:t xml:space="preserve">die gleichen Kurse </w:t>
-      </w:r>
-      <w:r>
-        <w:rPr>
-          <w:rFonts w:ascii="Roboto" w:hAnsi="Roboto"/>
-          <w:color w:val="202124"/>
-          <w:spacing w:val="3"/>
-          <w:shd w:val="clear" w:color="auto" w:fill="FFFFFF"/>
-          <w:lang w:val="de-DE"/>
-        </w:rPr>
-        <w:t xml:space="preserve">zu nehmen </w:t>
-      </w:r>
-      <w:r>
-        <w:rPr>
-          <w:rFonts w:ascii="Roboto" w:hAnsi="Roboto"/>
-          <w:color w:val="202124"/>
-          <w:spacing w:val="3"/>
-          <w:shd w:val="clear" w:color="auto" w:fill="FFFFFF"/>
-          <w:lang w:val="de-DE"/>
-        </w:rPr>
-        <w:t xml:space="preserve">da meine Zeit ja zum Beispiel festgelegt </w:t>
-      </w:r>
-      <w:r>
-        <w:rPr>
-          <w:rFonts w:ascii="Roboto" w:hAnsi="Roboto"/>
-          <w:color w:val="202124"/>
-          <w:spacing w:val="3"/>
-          <w:shd w:val="clear" w:color="auto" w:fill="FFFFFF"/>
-          <w:lang w:val="de-DE"/>
-        </w:rPr>
-        <w:t>ist auf den</w:t>
-      </w:r>
-      <w:r>
-        <w:rPr>
-          <w:rFonts w:ascii="Roboto" w:hAnsi="Roboto"/>
-          <w:color w:val="202124"/>
-          <w:spacing w:val="3"/>
-          <w:shd w:val="clear" w:color="auto" w:fill="FFFFFF"/>
-          <w:lang w:val="de-DE"/>
-        </w:rPr>
-        <w:t xml:space="preserve"> Dienstag und da </w:t>
-      </w:r>
-      <w:r>
-        <w:rPr>
-          <w:rFonts w:ascii="Roboto" w:hAnsi="Roboto"/>
-          <w:color w:val="202124"/>
-          <w:spacing w:val="3"/>
-          <w:shd w:val="clear" w:color="auto" w:fill="FFFFFF"/>
-          <w:lang w:val="de-DE"/>
-        </w:rPr>
-        <w:t>werden</w:t>
-      </w:r>
-      <w:r>
-        <w:rPr>
-          <w:rFonts w:ascii="Roboto" w:hAnsi="Roboto"/>
-          <w:color w:val="202124"/>
-          <w:spacing w:val="3"/>
-          <w:shd w:val="clear" w:color="auto" w:fill="FFFFFF"/>
-          <w:lang w:val="de-DE"/>
-        </w:rPr>
-        <w:t xml:space="preserve"> wahrscheinlich immer die gleichen Kurse s</w:t>
-      </w:r>
-      <w:r>
-        <w:rPr>
-          <w:rFonts w:ascii="Roboto" w:hAnsi="Roboto"/>
-          <w:color w:val="202124"/>
-          <w:spacing w:val="3"/>
-          <w:shd w:val="clear" w:color="auto" w:fill="FFFFFF"/>
-          <w:lang w:val="de-DE"/>
-        </w:rPr>
-        <w:t>tattfinden.</w:t>
-      </w:r>
-    </w:p>
-    <w:p>
-      <w:pPr>
-        <w:rPr>
-          <w:rFonts w:ascii="Roboto" w:hAnsi="Roboto"/>
-          <w:color w:val="202124"/>
-          <w:spacing w:val="3"/>
-          <w:shd w:val="clear" w:color="auto" w:fill="FFFFFF"/>
-          <w:lang w:val="de-DE"/>
-        </w:rPr>
-      </w:pPr>
-    </w:p>
-    <w:p>
-      <w:pPr>
-        <w:pStyle w:val="Heading2"/>
-        <w:rPr>
-          <w:shd w:val="clear" w:color="auto" w:fill="FFFFFF"/>
-        </w:rPr>
-      </w:pPr>
-      <w:r>
-        <w:rPr>
-          <w:shd w:val="clear" w:color="auto" w:fill="FFFFFF"/>
-        </w:rPr>
-        <w:t>Ich finde es wichtig, dass man Feedback zu den sportlichen Aktivitäten geben kann.</w:t>
-      </w:r>
-    </w:p>
-    <w:p>
-      <w:pPr>
-        <w:rPr>
-          <w:rFonts w:ascii="Roboto" w:hAnsi="Roboto"/>
-          <w:color w:val="202124"/>
-          <w:spacing w:val="3"/>
-          <w:shd w:val="clear" w:color="auto" w:fill="FFFFFF"/>
-          <w:lang w:val="de-DE"/>
-        </w:rPr>
-      </w:pPr>
-      <w:r>
-        <w:rPr>
-          <w:rFonts w:ascii="Roboto" w:hAnsi="Roboto"/>
-          <w:color w:val="202124"/>
-          <w:spacing w:val="3"/>
-          <w:shd w:val="clear" w:color="auto" w:fill="FFFFFF"/>
-          <w:lang w:val="de-DE"/>
-        </w:rPr>
-        <w:t>A</w:t>
-      </w:r>
-      <w:r>
-        <w:rPr>
-          <w:rFonts w:ascii="Roboto" w:hAnsi="Roboto"/>
-          <w:color w:val="202124"/>
-          <w:spacing w:val="3"/>
-          <w:shd w:val="clear" w:color="auto" w:fill="FFFFFF"/>
-          <w:lang w:val="de-DE"/>
-        </w:rPr>
-        <w:t xml:space="preserve">llgemein finde ich </w:t>
-      </w:r>
-      <w:r>
-        <w:rPr>
-          <w:rFonts w:ascii="Roboto" w:hAnsi="Roboto"/>
-          <w:color w:val="202124"/>
-          <w:spacing w:val="3"/>
-          <w:shd w:val="clear" w:color="auto" w:fill="FFFFFF"/>
-          <w:lang w:val="de-DE"/>
-        </w:rPr>
-        <w:t>F</w:t>
-      </w:r>
-      <w:r>
-        <w:rPr>
-          <w:rFonts w:ascii="Roboto" w:hAnsi="Roboto"/>
-          <w:color w:val="202124"/>
-          <w:spacing w:val="3"/>
-          <w:shd w:val="clear" w:color="auto" w:fill="FFFFFF"/>
-          <w:lang w:val="de-DE"/>
-        </w:rPr>
-        <w:t>eedback immer gut</w:t>
-      </w:r>
-      <w:r>
-        <w:rPr>
-          <w:rFonts w:ascii="Roboto" w:hAnsi="Roboto"/>
-          <w:color w:val="202124"/>
-          <w:spacing w:val="3"/>
-          <w:shd w:val="clear" w:color="auto" w:fill="FFFFFF"/>
-          <w:lang w:val="de-DE"/>
-        </w:rPr>
-        <w:t>,</w:t>
-      </w:r>
-      <w:r>
-        <w:rPr>
-          <w:rFonts w:ascii="Roboto" w:hAnsi="Roboto"/>
-          <w:color w:val="202124"/>
-          <w:spacing w:val="3"/>
-          <w:shd w:val="clear" w:color="auto" w:fill="FFFFFF"/>
-          <w:lang w:val="de-DE"/>
-        </w:rPr>
-        <w:t xml:space="preserve"> auch dass man das jährlich einholt und am besten auch mit offenen </w:t>
-      </w:r>
-      <w:r>
-        <w:rPr>
-          <w:rFonts w:ascii="Roboto" w:hAnsi="Roboto"/>
-          <w:color w:val="202124"/>
-          <w:spacing w:val="3"/>
-          <w:shd w:val="clear" w:color="auto" w:fill="FFFFFF"/>
-          <w:lang w:val="de-DE"/>
-        </w:rPr>
-        <w:t>Fragen</w:t>
-      </w:r>
-      <w:r>
-        <w:rPr>
-          <w:rFonts w:ascii="Roboto" w:hAnsi="Roboto"/>
-          <w:color w:val="202124"/>
-          <w:spacing w:val="3"/>
-          <w:shd w:val="clear" w:color="auto" w:fill="FFFFFF"/>
-          <w:lang w:val="de-DE"/>
-        </w:rPr>
-        <w:t xml:space="preserve"> und nicht </w:t>
-      </w:r>
-      <w:r>
-        <w:rPr>
-          <w:rFonts w:ascii="Roboto" w:hAnsi="Roboto"/>
-          <w:color w:val="202124"/>
-          <w:spacing w:val="3"/>
-          <w:shd w:val="clear" w:color="auto" w:fill="FFFFFF"/>
-          <w:lang w:val="de-DE"/>
-        </w:rPr>
-        <w:t>Multiple Choice.</w:t>
-      </w:r>
-    </w:p>
-    <w:p>
-      <w:pPr>
-        <w:rPr>
-          <w:rFonts w:ascii="Roboto" w:hAnsi="Roboto"/>
-          <w:color w:val="202124"/>
-          <w:spacing w:val="3"/>
-          <w:shd w:val="clear" w:color="auto" w:fill="FFFFFF"/>
-          <w:lang w:val="de-DE"/>
-        </w:rPr>
-      </w:pPr>
-    </w:p>
-    <w:p>
-      <w:pPr>
-        <w:pStyle w:val="Heading2"/>
-        <w:rPr>
-          <w:shd w:val="clear" w:color="auto" w:fill="FFFFFF"/>
-          <w:lang w:val="de-CH"/>
-        </w:rPr>
-      </w:pPr>
-      <w:r>
-        <w:rPr>
-          <w:shd w:val="clear" w:color="auto" w:fill="FFFFFF"/>
-          <w:lang w:val="de-CH"/>
-        </w:rPr>
-        <w:t>Wie würdest du über Angebote auf einem aktuellen Stand gehalten werden?</w:t>
-      </w:r>
-    </w:p>
-    <w:p>
-      <w:pPr>
-        <w:rPr>
-          <w:rFonts w:ascii="Roboto" w:hAnsi="Roboto"/>
-          <w:color w:val="202124"/>
-          <w:spacing w:val="3"/>
-          <w:shd w:val="clear" w:color="auto" w:fill="FFFFFF"/>
-          <w:lang w:val="de-DE"/>
-        </w:rPr>
-      </w:pPr>
-      <w:r>
-        <w:rPr>
-          <w:rFonts w:ascii="Roboto" w:hAnsi="Roboto"/>
-          <w:color w:val="202124"/>
-          <w:spacing w:val="3"/>
-          <w:shd w:val="clear" w:color="auto" w:fill="FFFFFF"/>
-          <w:lang w:val="de-DE"/>
-        </w:rPr>
-        <w:t>Also App fände ich cool da man das immer auf dem Handy hat</w:t>
-      </w:r>
-      <w:r>
-        <w:rPr>
-          <w:rFonts w:ascii="Roboto" w:hAnsi="Roboto"/>
-          <w:color w:val="202124"/>
-          <w:spacing w:val="3"/>
-          <w:shd w:val="clear" w:color="auto" w:fill="FFFFFF"/>
-          <w:lang w:val="de-DE"/>
-        </w:rPr>
-        <w:t>.</w:t>
-      </w:r>
-    </w:p>
-    <w:p>
-      <w:pPr>
-        <w:rPr>
-          <w:rFonts w:ascii="Roboto" w:hAnsi="Roboto"/>
-          <w:color w:val="202124"/>
-          <w:spacing w:val="3"/>
-          <w:shd w:val="clear" w:color="auto" w:fill="FFFFFF"/>
-          <w:lang w:val="de-DE"/>
-        </w:rPr>
-      </w:pPr>
-    </w:p>
-    <w:p>
-      <w:pPr>
-        <w:pStyle w:val="Heading2"/>
-        <w:rPr>
-          <w:shd w:val="clear" w:color="auto" w:fill="FFFFFF"/>
-          <w:lang w:val="de-CH"/>
-        </w:rPr>
-      </w:pPr>
-      <w:bookmarkStart w:id="15" w:name="OLE_LINK26"/>
-      <w:r>
-        <w:rPr>
-          <w:shd w:val="clear" w:color="auto" w:fill="FFFFFF"/>
-          <w:lang w:val="de-CH"/>
-        </w:rPr>
-        <w:t>Nimmst du</w:t>
-      </w:r>
-      <w:r>
-        <w:rPr>
-          <w:shd w:val="clear" w:color="auto" w:fill="FFFFFF"/>
-        </w:rPr>
-        <w:t xml:space="preserve"> eher eine längere Anreise in Kauf, um </w:t>
-      </w:r>
-      <w:r>
-        <w:rPr>
-          <w:shd w:val="clear" w:color="auto" w:fill="FFFFFF"/>
-          <w:lang w:val="de-CH"/>
-        </w:rPr>
-        <w:t>deine</w:t>
-      </w:r>
-      <w:r>
-        <w:rPr>
-          <w:shd w:val="clear" w:color="auto" w:fill="FFFFFF"/>
-        </w:rPr>
-        <w:t xml:space="preserve"> Lieblingssportart auszuüben oder </w:t>
-      </w:r>
-      <w:r>
-        <w:rPr>
-          <w:shd w:val="clear" w:color="auto" w:fill="FFFFFF"/>
-          <w:lang w:val="de-CH"/>
-        </w:rPr>
-        <w:t xml:space="preserve">soll es </w:t>
-      </w:r>
-      <w:r>
-        <w:rPr>
-          <w:shd w:val="clear" w:color="auto" w:fill="FFFFFF"/>
-        </w:rPr>
-        <w:t>so nah wie möglich sein</w:t>
-      </w:r>
-      <w:r>
-        <w:rPr>
-          <w:shd w:val="clear" w:color="auto" w:fill="FFFFFF"/>
-          <w:lang w:val="de-CH"/>
-        </w:rPr>
-        <w:t>?</w:t>
-      </w:r>
-    </w:p>
-    <w:p>
-      <w:pPr>
-        <w:rPr>
-          <w:rFonts w:ascii="Roboto" w:hAnsi="Roboto"/>
-          <w:color w:val="202124"/>
-          <w:spacing w:val="3"/>
-          <w:shd w:val="clear" w:color="auto" w:fill="FFFFFF"/>
-          <w:lang w:val="de-CH"/>
-        </w:rPr>
-      </w:pPr>
-      <w:r>
-        <w:rPr>
-          <w:rFonts w:ascii="Roboto" w:hAnsi="Roboto"/>
-          <w:color w:val="202124"/>
-          <w:spacing w:val="3"/>
-          <w:shd w:val="clear" w:color="auto" w:fill="FFFFFF"/>
-          <w:lang w:val="de-CH"/>
-        </w:rPr>
-        <w:t>Lieber so nah wie möglich.</w:t>
-      </w:r>
-    </w:p>
-    <w:p>
-      <w:pPr>
-        <w:rPr>
-          <w:rFonts w:ascii="Roboto" w:hAnsi="Roboto"/>
-          <w:color w:val="202124"/>
-          <w:spacing w:val="3"/>
-          <w:shd w:val="clear" w:color="auto" w:fill="FFFFFF"/>
-          <w:lang w:val="de-CH"/>
-        </w:rPr>
-      </w:pPr>
-      <w:bookmarkStart w:id="16" w:name="OLE_LINK27"/>
-      <w:bookmarkStart w:id="17" w:name="OLE_LINK28"/>
-      <w:bookmarkEnd w:id="15"/>
-    </w:p>
-    <w:p>
-      <w:pPr>
-        <w:pStyle w:val="Heading2"/>
-        <w:rPr>
-          <w:shd w:val="clear" w:color="auto" w:fill="FFFFFF"/>
-        </w:rPr>
-      </w:pPr>
-      <w:r>
-        <w:rPr>
-          <w:shd w:val="clear" w:color="auto" w:fill="FFFFFF"/>
-        </w:rPr>
-        <w:t xml:space="preserve">Mit welchem Gerät </w:t>
-      </w:r>
-      <w:r>
-        <w:rPr>
-          <w:shd w:val="clear" w:color="auto" w:fill="FFFFFF"/>
-          <w:lang w:val="de-CH"/>
-        </w:rPr>
-        <w:t>würdest du die</w:t>
-      </w:r>
-      <w:r>
-        <w:rPr>
-          <w:shd w:val="clear" w:color="auto" w:fill="FFFFFF"/>
-        </w:rPr>
-        <w:t xml:space="preserve"> Seite </w:t>
-      </w:r>
-      <w:r>
-        <w:rPr>
-          <w:shd w:val="clear" w:color="auto" w:fill="FFFFFF"/>
-          <w:lang w:val="de-CH"/>
-        </w:rPr>
-        <w:t>nutzen</w:t>
-      </w:r>
-      <w:r>
-        <w:rPr>
-          <w:shd w:val="clear" w:color="auto" w:fill="FFFFFF"/>
-        </w:rPr>
-        <w:t>?</w:t>
-      </w:r>
-    </w:p>
-    <w:p>
-      <w:pPr>
-        <w:rPr>
-          <w:rFonts w:ascii="Roboto" w:hAnsi="Roboto"/>
-          <w:color w:val="202124"/>
-          <w:spacing w:val="3"/>
-          <w:shd w:val="clear" w:color="auto" w:fill="FFFFFF"/>
-          <w:lang w:val="de-DE"/>
-        </w:rPr>
-      </w:pPr>
-      <w:r>
-        <w:rPr>
-          <w:rFonts w:ascii="Roboto" w:hAnsi="Roboto"/>
-          <w:color w:val="202124"/>
-          <w:spacing w:val="3"/>
-          <w:shd w:val="clear" w:color="auto" w:fill="FFFFFF"/>
-          <w:lang w:val="de-DE"/>
-        </w:rPr>
-        <w:t>Smartphone</w:t>
-      </w:r>
-    </w:p>
-    <w:bookmarkEnd w:id="16"/>
-    <w:bookmarkEnd w:id="17"/>
-    <w:p>
-      <w:pPr>
-        <w:rPr>
-          <w:rFonts w:ascii="Roboto" w:hAnsi="Roboto"/>
-          <w:color w:val="202124"/>
-          <w:spacing w:val="3"/>
-          <w:shd w:val="clear" w:color="auto" w:fill="FFFFFF"/>
-          <w:lang w:val="de-CH"/>
-        </w:rPr>
-      </w:pPr>
-    </w:p>
-    <w:p>
-      <w:pPr>
-        <w:pStyle w:val="Heading2"/>
-        <w:rPr>
-          <w:shd w:val="clear" w:color="auto" w:fill="FFFFFF"/>
-        </w:rPr>
-      </w:pPr>
-      <w:bookmarkStart w:id="18" w:name="OLE_LINK30"/>
-      <w:bookmarkStart w:id="19" w:name="OLE_LINK31"/>
-      <w:r>
-        <w:rPr>
-          <w:shd w:val="clear" w:color="auto" w:fill="FFFFFF"/>
-        </w:rPr>
-        <w:t xml:space="preserve">Was ist dir bei </w:t>
-      </w:r>
-      <w:r>
-        <w:rPr>
-          <w:shd w:val="clear" w:color="auto" w:fill="FFFFFF"/>
-          <w:lang w:val="de-CH"/>
-        </w:rPr>
-        <w:t>solchen und vergleichbaren Webseiten wichtig</w:t>
-      </w:r>
-      <w:r>
-        <w:rPr>
-          <w:shd w:val="clear" w:color="auto" w:fill="FFFFFF"/>
-        </w:rPr>
-        <w:t>?</w:t>
-      </w:r>
-    </w:p>
-    <w:bookmarkEnd w:id="18"/>
+    <w:bookmarkEnd w:id="24"/>
+    <w:bookmarkEnd w:id="25"/>
+    <w:p>
+      <w:pPr>
+        <w:rPr>
+          <w:rFonts w:ascii="Roboto" w:hAnsi="Roboto"/>
+          <w:color w:val="202124"/>
+          <w:spacing w:val="3"/>
+          <w:shd w:val="clear" w:color="auto" w:fill="FFFFFF"/>
+          <w:lang w:val="de-DE"/>
+        </w:rPr>
+      </w:pPr>
+      <w:r>
+        <w:rPr>
+          <w:rFonts w:ascii="Roboto" w:hAnsi="Roboto"/>
+          <w:color w:val="202124"/>
+          <w:spacing w:val="3"/>
+          <w:shd w:val="clear" w:color="auto" w:fill="FFFFFF"/>
+          <w:lang w:val="de-DE"/>
+        </w:rPr>
+        <w:t>Übersichtlichkeit, wenig Text, mehr Bilder, Verlinkungen, Suchfunktion</w:t>
+      </w:r>
+    </w:p>
     <w:bookmarkEnd w:id="19"/>
-    <w:p>
-      <w:pPr>
-        <w:rPr>
-          <w:rFonts w:ascii="Roboto" w:hAnsi="Roboto"/>
-          <w:color w:val="202124"/>
-          <w:spacing w:val="3"/>
-          <w:shd w:val="clear" w:color="auto" w:fill="FFFFFF"/>
-          <w:lang w:val="de-DE"/>
-        </w:rPr>
-      </w:pPr>
-      <w:r>
-        <w:rPr>
-          <w:rFonts w:ascii="Roboto" w:hAnsi="Roboto"/>
-          <w:color w:val="202124"/>
-          <w:spacing w:val="3"/>
-          <w:shd w:val="clear" w:color="auto" w:fill="FFFFFF"/>
-          <w:lang w:val="de-DE"/>
-        </w:rPr>
-        <w:t>Übersichtlichkeit, wenig Text, mehr Bilder, Verlinkungen, Such</w:t>
-      </w:r>
-      <w:r>
-        <w:rPr>
-          <w:rFonts w:ascii="Roboto" w:hAnsi="Roboto"/>
-          <w:color w:val="202124"/>
-          <w:spacing w:val="3"/>
-          <w:shd w:val="clear" w:color="auto" w:fill="FFFFFF"/>
-          <w:lang w:val="de-DE"/>
-        </w:rPr>
-        <w:t>funktion</w:t>
-      </w:r>
-    </w:p>
+    <w:bookmarkEnd w:id="20"/>
     <w:p>
       <w:pPr>
         <w:rPr>

</xml_diff>